<commit_message>
commit changement pour que le son de mort fonctionne et aussi
j'ai fait fonctionné les collider, en tout cas mieux qu'avant
</commit_message>
<xml_diff>
--- a/NotreDocumentDeRemise.docx
+++ b/NotreDocumentDeRemise.docx
@@ -462,105 +462,29 @@
           <w:sz w:val="24"/>
         </w:rPr>
       </w:pPr>
-    </w:p>
-    <w:p>
-      <w:pPr>
-        <w:spacing w:after="0" w:line="240" w:lineRule="auto"/>
-        <w:rPr>
-          <w:rFonts w:cs="Times New Roman"/>
-          <w:sz w:val="24"/>
-        </w:rPr>
-      </w:pPr>
-    </w:p>
-    <w:p>
-      <w:pPr>
-        <w:spacing w:after="0" w:line="240" w:lineRule="auto"/>
-        <w:rPr>
-          <w:rFonts w:cs="Times New Roman"/>
-          <w:sz w:val="24"/>
-        </w:rPr>
-      </w:pPr>
-    </w:p>
-    <w:p>
-      <w:pPr>
-        <w:spacing w:after="0" w:line="240" w:lineRule="auto"/>
-        <w:rPr>
-          <w:rFonts w:cs="Times New Roman"/>
-          <w:sz w:val="24"/>
-        </w:rPr>
-      </w:pPr>
-    </w:p>
-    <w:p>
-      <w:pPr>
-        <w:spacing w:after="0" w:line="240" w:lineRule="auto"/>
-        <w:rPr>
-          <w:rFonts w:cs="Times New Roman"/>
-          <w:sz w:val="24"/>
-        </w:rPr>
-      </w:pPr>
-    </w:p>
-    <w:p>
-      <w:pPr>
-        <w:spacing w:after="0" w:line="240" w:lineRule="auto"/>
-        <w:rPr>
-          <w:rFonts w:cs="Times New Roman"/>
-          <w:sz w:val="24"/>
-        </w:rPr>
-      </w:pPr>
-    </w:p>
-    <w:p>
-      <w:pPr>
-        <w:spacing w:after="0" w:line="240" w:lineRule="auto"/>
-        <w:rPr>
-          <w:rFonts w:cs="Times New Roman"/>
-          <w:sz w:val="24"/>
-        </w:rPr>
-      </w:pPr>
-    </w:p>
-    <w:p>
-      <w:pPr>
-        <w:spacing w:after="0" w:line="240" w:lineRule="auto"/>
-        <w:rPr>
-          <w:rFonts w:cs="Times New Roman"/>
-          <w:sz w:val="24"/>
-        </w:rPr>
-      </w:pPr>
-    </w:p>
-    <w:p>
-      <w:pPr>
-        <w:spacing w:after="0" w:line="240" w:lineRule="auto"/>
-        <w:rPr>
-          <w:rFonts w:cs="Times New Roman"/>
-          <w:sz w:val="24"/>
-        </w:rPr>
-      </w:pPr>
-    </w:p>
-    <w:p>
-      <w:pPr>
-        <w:spacing w:after="0" w:line="240" w:lineRule="auto"/>
-        <w:rPr>
-          <w:rFonts w:cs="Times New Roman"/>
-          <w:sz w:val="24"/>
-        </w:rPr>
-      </w:pPr>
-    </w:p>
-    <w:p>
-      <w:pPr>
-        <w:spacing w:after="0" w:line="240" w:lineRule="auto"/>
-        <w:rPr>
-          <w:rFonts w:cs="Times New Roman"/>
-          <w:sz w:val="24"/>
-        </w:rPr>
-      </w:pPr>
-    </w:p>
-    <w:p>
-      <w:pPr>
-        <w:spacing w:after="0" w:line="240" w:lineRule="auto"/>
-        <w:rPr>
-          <w:rFonts w:cs="Times New Roman"/>
-          <w:sz w:val="24"/>
-        </w:rPr>
-      </w:pPr>
+      <w:r>
+        <w:rPr>
+          <w:rFonts w:cs="Times New Roman"/>
+          <w:sz w:val="24"/>
+        </w:rPr>
+        <w:t>Le multijoueur</w:t>
+      </w:r>
+    </w:p>
+    <w:p>
+      <w:pPr>
+        <w:spacing w:after="0" w:line="240" w:lineRule="auto"/>
+        <w:rPr>
+          <w:rFonts w:cs="Times New Roman"/>
+          <w:sz w:val="24"/>
+        </w:rPr>
+      </w:pPr>
+      <w:r>
+        <w:rPr>
+          <w:rFonts w:cs="Times New Roman"/>
+          <w:sz w:val="24"/>
+        </w:rPr>
+        <w:t>Une physique développée</w:t>
+      </w:r>
     </w:p>
     <w:p>
       <w:pPr>
@@ -604,15 +528,84 @@
           <w:sz w:val="24"/>
         </w:rPr>
       </w:pPr>
-    </w:p>
-    <w:p>
-      <w:pPr>
-        <w:spacing w:after="0" w:line="240" w:lineRule="auto"/>
-        <w:rPr>
-          <w:rFonts w:cs="Times New Roman"/>
-          <w:sz w:val="24"/>
-        </w:rPr>
-      </w:pPr>
+      <w:r>
+        <w:rPr>
+          <w:rFonts w:cs="Times New Roman"/>
+          <w:sz w:val="24"/>
+        </w:rPr>
+        <w:t>Romin : GameManager(transfert de données, changement de scène), la scène de la HomeScene, la scène de gameover, le ui dans la scène de jeu, les sons et la fonctionnalité des murs infini.</w:t>
+      </w:r>
+      <w:r>
+        <w:rPr>
+          <w:rFonts w:cs="Times New Roman"/>
+          <w:sz w:val="24"/>
+        </w:rPr>
+        <w:t xml:space="preserve"> GameSceneManager et GameOverSceneManager.</w:t>
+      </w:r>
+    </w:p>
+    <w:p>
+      <w:pPr>
+        <w:spacing w:after="0" w:line="240" w:lineRule="auto"/>
+        <w:rPr>
+          <w:rFonts w:cs="Times New Roman"/>
+          <w:sz w:val="24"/>
+        </w:rPr>
+      </w:pPr>
+    </w:p>
+    <w:p>
+      <w:pPr>
+        <w:spacing w:after="0" w:line="240" w:lineRule="auto"/>
+        <w:rPr>
+          <w:rFonts w:cs="Times New Roman"/>
+          <w:sz w:val="24"/>
+        </w:rPr>
+      </w:pPr>
+      <w:r>
+        <w:rPr>
+          <w:rFonts w:cs="Times New Roman"/>
+          <w:sz w:val="24"/>
+        </w:rPr>
+        <w:t>Félix : Tout ce qui a rapport à la physique des personnages (les tirs, les « bump »), les powerups, les contrôles avec la souris et le clavier. Les rebords qui font « bumper »</w:t>
+      </w:r>
+      <w:r>
+        <w:rPr>
+          <w:rFonts w:cs="Times New Roman"/>
+          <w:sz w:val="24"/>
+        </w:rPr>
+        <w:t>. Début de la fonctionnalité des platformes aléatoire.</w:t>
+      </w:r>
+    </w:p>
+    <w:p>
+      <w:pPr>
+        <w:spacing w:after="0" w:line="240" w:lineRule="auto"/>
+        <w:rPr>
+          <w:rFonts w:cs="Times New Roman"/>
+          <w:sz w:val="24"/>
+        </w:rPr>
+      </w:pPr>
+      <w:r>
+        <w:rPr>
+          <w:rFonts w:cs="Times New Roman"/>
+          <w:sz w:val="24"/>
+        </w:rPr>
+        <w:t xml:space="preserve">  </w:t>
+      </w:r>
+    </w:p>
+    <w:p>
+      <w:pPr>
+        <w:spacing w:after="0" w:line="240" w:lineRule="auto"/>
+        <w:rPr>
+          <w:rFonts w:cs="Times New Roman"/>
+          <w:sz w:val="24"/>
+        </w:rPr>
+      </w:pPr>
+      <w:r>
+        <w:rPr>
+          <w:rFonts w:cs="Times New Roman"/>
+          <w:sz w:val="24"/>
+        </w:rPr>
+        <w:t>William : Refait la scène de jeu avec de meilleurs sprites, l’animation des personnages, finir la génération des platformes aléatoire.</w:t>
+      </w:r>
     </w:p>
     <w:p>
       <w:pPr>
@@ -1535,6 +1528,15 @@
 </file>
 
 <file path=customXml/item1.xml><?xml version="1.0" encoding="utf-8"?>
+<?mso-contentType ?>
+<FormTemplates xmlns="http://schemas.microsoft.com/sharepoint/v3/contenttype/forms">
+  <Display>DocumentLibraryForm</Display>
+  <Edit>DocumentLibraryForm</Edit>
+  <New>DocumentLibraryForm</New>
+</FormTemplates>
+</file>
+
+<file path=customXml/item2.xml><?xml version="1.0" encoding="utf-8"?>
 <ct:contentTypeSchema xmlns:ct="http://schemas.microsoft.com/office/2006/metadata/contentType" xmlns:ma="http://schemas.microsoft.com/office/2006/metadata/properties/metaAttributes" ct:_="" ma:_="" ma:contentTypeName="Document" ma:contentTypeID="0x01010015BFB2F6DE34334990BB459CAE6F6DD6" ma:contentTypeVersion="13" ma:contentTypeDescription="Crée un document." ma:contentTypeScope="" ma:versionID="045f486d2414abd843b938927833c917">
   <xsd:schema xmlns:xsd="http://www.w3.org/2001/XMLSchema" xmlns:xs="http://www.w3.org/2001/XMLSchema" xmlns:p="http://schemas.microsoft.com/office/2006/metadata/properties" xmlns:ns3="f2b078a6-a990-4b98-9134-36dbb51d4076" xmlns:ns4="d98b83f5-9cf6-41a4-ac26-8d5edb2d8235" targetNamespace="http://schemas.microsoft.com/office/2006/metadata/properties" ma:root="true" ma:fieldsID="39457023b584381214a3cbed9d73f44d" ns3:_="" ns4:_="">
     <xsd:import namespace="f2b078a6-a990-4b98-9134-36dbb51d4076"/>
@@ -1757,15 +1759,6 @@
 </ct:contentTypeSchema>
 </file>
 
-<file path=customXml/item2.xml><?xml version="1.0" encoding="utf-8"?>
-<?mso-contentType ?>
-<FormTemplates xmlns="http://schemas.microsoft.com/sharepoint/v3/contenttype/forms">
-  <Display>DocumentLibraryForm</Display>
-  <Edit>DocumentLibraryForm</Edit>
-  <New>DocumentLibraryForm</New>
-</FormTemplates>
-</file>
-
 <file path=customXml/item3.xml><?xml version="1.0" encoding="utf-8"?>
 <p:properties xmlns:p="http://schemas.microsoft.com/office/2006/metadata/properties" xmlns:xsi="http://www.w3.org/2001/XMLSchema-instance" xmlns:pc="http://schemas.microsoft.com/office/infopath/2007/PartnerControls">
   <documentManagement>
@@ -1775,6 +1768,14 @@
 </file>
 
 <file path=customXml/itemProps1.xml><?xml version="1.0" encoding="utf-8"?>
+<ds:datastoreItem xmlns:ds="http://schemas.openxmlformats.org/officeDocument/2006/customXml" ds:itemID="{CAA38DBC-3AC7-4316-93C6-C9F9C3D909CC}">
+  <ds:schemaRefs>
+    <ds:schemaRef ds:uri="http://schemas.microsoft.com/sharepoint/v3/contenttype/forms"/>
+  </ds:schemaRefs>
+</ds:datastoreItem>
+</file>
+
+<file path=customXml/itemProps2.xml><?xml version="1.0" encoding="utf-8"?>
 <ds:datastoreItem xmlns:ds="http://schemas.openxmlformats.org/officeDocument/2006/customXml" ds:itemID="{6C8D5FE6-BA54-42B8-BFE5-290243ADC334}">
   <ds:schemaRefs>
     <ds:schemaRef ds:uri="http://schemas.microsoft.com/office/2006/metadata/contentType"/>
@@ -1793,27 +1794,12 @@
 </ds:datastoreItem>
 </file>
 
-<file path=customXml/itemProps2.xml><?xml version="1.0" encoding="utf-8"?>
-<ds:datastoreItem xmlns:ds="http://schemas.openxmlformats.org/officeDocument/2006/customXml" ds:itemID="{CAA38DBC-3AC7-4316-93C6-C9F9C3D909CC}">
-  <ds:schemaRefs>
-    <ds:schemaRef ds:uri="http://schemas.microsoft.com/sharepoint/v3/contenttype/forms"/>
-  </ds:schemaRefs>
-</ds:datastoreItem>
-</file>
-
 <file path=customXml/itemProps3.xml><?xml version="1.0" encoding="utf-8"?>
 <ds:datastoreItem xmlns:ds="http://schemas.openxmlformats.org/officeDocument/2006/customXml" ds:itemID="{975353DD-6735-4A1C-BB81-113EE3344995}">
   <ds:schemaRefs>
-    <ds:schemaRef ds:uri="http://purl.org/dc/terms/"/>
-    <ds:schemaRef ds:uri="d98b83f5-9cf6-41a4-ac26-8d5edb2d8235"/>
+    <ds:schemaRef ds:uri="http://schemas.microsoft.com/office/2006/metadata/properties"/>
     <ds:schemaRef ds:uri="http://schemas.microsoft.com/office/infopath/2007/PartnerControls"/>
-    <ds:schemaRef ds:uri="http://www.w3.org/XML/1998/namespace"/>
-    <ds:schemaRef ds:uri="http://schemas.microsoft.com/office/2006/documentManagement/types"/>
-    <ds:schemaRef ds:uri="http://purl.org/dc/dcmitype/"/>
-    <ds:schemaRef ds:uri="http://purl.org/dc/elements/1.1/"/>
-    <ds:schemaRef ds:uri="http://schemas.openxmlformats.org/package/2006/metadata/core-properties"/>
     <ds:schemaRef ds:uri="f2b078a6-a990-4b98-9134-36dbb51d4076"/>
-    <ds:schemaRef ds:uri="http://schemas.microsoft.com/office/2006/metadata/properties"/>
   </ds:schemaRefs>
 </ds:datastoreItem>
 </file>
</xml_diff>

<commit_message>
ajout d'un control.txt et j'ai continué le word
</commit_message>
<xml_diff>
--- a/NotreDocumentDeRemise.docx
+++ b/NotreDocumentDeRemise.docx
@@ -443,7 +443,39 @@
           <w:rFonts w:cs="Times New Roman"/>
           <w:sz w:val="24"/>
         </w:rPr>
-        <w:t>Premièrement, notre jeu a été inspiré de 2 jeux : Icy tower et Rounds</w:t>
+        <w:t xml:space="preserve">Premièrement, notre jeu a été inspiré de 2 jeux : </w:t>
+      </w:r>
+      <w:proofErr w:type="spellStart"/>
+      <w:r>
+        <w:rPr>
+          <w:rFonts w:cs="Times New Roman"/>
+          <w:sz w:val="24"/>
+        </w:rPr>
+        <w:t>Icy</w:t>
+      </w:r>
+      <w:proofErr w:type="spellEnd"/>
+      <w:r>
+        <w:rPr>
+          <w:rFonts w:cs="Times New Roman"/>
+          <w:sz w:val="24"/>
+        </w:rPr>
+        <w:t xml:space="preserve"> </w:t>
+      </w:r>
+      <w:proofErr w:type="spellStart"/>
+      <w:r>
+        <w:rPr>
+          <w:rFonts w:cs="Times New Roman"/>
+          <w:sz w:val="24"/>
+        </w:rPr>
+        <w:t>tower</w:t>
+      </w:r>
+      <w:proofErr w:type="spellEnd"/>
+      <w:r>
+        <w:rPr>
+          <w:rFonts w:cs="Times New Roman"/>
+          <w:sz w:val="24"/>
+        </w:rPr>
+        <w:t xml:space="preserve"> et Rounds</w:t>
       </w:r>
     </w:p>
     <w:p>
@@ -518,6 +550,22 @@
           <w:sz w:val="24"/>
         </w:rPr>
       </w:pPr>
+      <w:r>
+        <w:rPr>
+          <w:rFonts w:cs="Times New Roman"/>
+          <w:sz w:val="24"/>
+        </w:rPr>
+        <w:t xml:space="preserve">Multiple </w:t>
+      </w:r>
+      <w:proofErr w:type="spellStart"/>
+      <w:r>
+        <w:rPr>
+          <w:rFonts w:cs="Times New Roman"/>
+          <w:sz w:val="24"/>
+        </w:rPr>
+        <w:t>powerups</w:t>
+      </w:r>
+      <w:proofErr w:type="spellEnd"/>
     </w:p>
     <w:p>
       <w:pPr>
@@ -557,46 +605,215 @@
           <w:rFonts w:cs="Times New Roman"/>
           <w:sz w:val="24"/>
         </w:rPr>
-        <w:t>Romin : GameManager(transfert de données, changement de scène), la scène de la HomeScene, la scène de gameover, le ui dans la scène de jeu, les sons et la fonctionnalité des murs infini.</w:t>
-      </w:r>
-      <w:r>
-        <w:rPr>
-          <w:rFonts w:cs="Times New Roman"/>
-          <w:sz w:val="24"/>
-        </w:rPr>
-        <w:t xml:space="preserve"> GameSceneManager et GameOverSceneManager.</w:t>
-      </w:r>
-    </w:p>
-    <w:p>
-      <w:pPr>
-        <w:spacing w:after="0" w:line="240" w:lineRule="auto"/>
-        <w:rPr>
-          <w:rFonts w:cs="Times New Roman"/>
-          <w:sz w:val="24"/>
-        </w:rPr>
-      </w:pPr>
-    </w:p>
-    <w:p>
-      <w:pPr>
-        <w:spacing w:after="0" w:line="240" w:lineRule="auto"/>
-        <w:rPr>
-          <w:rFonts w:cs="Times New Roman"/>
-          <w:sz w:val="24"/>
-        </w:rPr>
-      </w:pPr>
-      <w:r>
-        <w:rPr>
-          <w:rFonts w:cs="Times New Roman"/>
-          <w:sz w:val="24"/>
-        </w:rPr>
-        <w:t>Félix : Tout ce qui a rapport à la physique des personnages (les tirs, les « bump »), les powerups, les contrôles avec la souris et le clavier. Les rebords qui font « bumper »</w:t>
-      </w:r>
-      <w:r>
-        <w:rPr>
-          <w:rFonts w:cs="Times New Roman"/>
-          <w:sz w:val="24"/>
-        </w:rPr>
-        <w:t>. Début de la fonctionnalité des platformes aléatoire.</w:t>
+        <w:t xml:space="preserve">Romin : </w:t>
+      </w:r>
+      <w:proofErr w:type="spellStart"/>
+      <w:proofErr w:type="gramStart"/>
+      <w:r>
+        <w:rPr>
+          <w:rFonts w:cs="Times New Roman"/>
+          <w:sz w:val="24"/>
+        </w:rPr>
+        <w:t>GameManager</w:t>
+      </w:r>
+      <w:proofErr w:type="spellEnd"/>
+      <w:r>
+        <w:rPr>
+          <w:rFonts w:cs="Times New Roman"/>
+          <w:sz w:val="24"/>
+        </w:rPr>
+        <w:t>(</w:t>
+      </w:r>
+      <w:proofErr w:type="gramEnd"/>
+      <w:r>
+        <w:rPr>
+          <w:rFonts w:cs="Times New Roman"/>
+          <w:sz w:val="24"/>
+        </w:rPr>
+        <w:t xml:space="preserve">transfert de données, changement de scène), la scène de la </w:t>
+      </w:r>
+      <w:proofErr w:type="spellStart"/>
+      <w:r>
+        <w:rPr>
+          <w:rFonts w:cs="Times New Roman"/>
+          <w:sz w:val="24"/>
+        </w:rPr>
+        <w:t>HomeScene</w:t>
+      </w:r>
+      <w:proofErr w:type="spellEnd"/>
+      <w:r>
+        <w:rPr>
+          <w:rFonts w:cs="Times New Roman"/>
+          <w:sz w:val="24"/>
+        </w:rPr>
+        <w:t xml:space="preserve">, la scène de </w:t>
+      </w:r>
+      <w:proofErr w:type="spellStart"/>
+      <w:r>
+        <w:rPr>
+          <w:rFonts w:cs="Times New Roman"/>
+          <w:sz w:val="24"/>
+        </w:rPr>
+        <w:t>gameover</w:t>
+      </w:r>
+      <w:proofErr w:type="spellEnd"/>
+      <w:r>
+        <w:rPr>
+          <w:rFonts w:cs="Times New Roman"/>
+          <w:sz w:val="24"/>
+        </w:rPr>
+        <w:t xml:space="preserve">, le </w:t>
+      </w:r>
+      <w:proofErr w:type="spellStart"/>
+      <w:r>
+        <w:rPr>
+          <w:rFonts w:cs="Times New Roman"/>
+          <w:sz w:val="24"/>
+        </w:rPr>
+        <w:t>ui</w:t>
+      </w:r>
+      <w:proofErr w:type="spellEnd"/>
+      <w:r>
+        <w:rPr>
+          <w:rFonts w:cs="Times New Roman"/>
+          <w:sz w:val="24"/>
+        </w:rPr>
+        <w:t xml:space="preserve"> dans la scène de jeu, les sons et la fonctionnalité des murs infini.</w:t>
+      </w:r>
+      <w:r>
+        <w:rPr>
+          <w:rFonts w:cs="Times New Roman"/>
+          <w:sz w:val="24"/>
+        </w:rPr>
+        <w:t xml:space="preserve"> </w:t>
+      </w:r>
+      <w:proofErr w:type="spellStart"/>
+      <w:r>
+        <w:rPr>
+          <w:rFonts w:cs="Times New Roman"/>
+          <w:sz w:val="24"/>
+        </w:rPr>
+        <w:t>GameSceneManager</w:t>
+      </w:r>
+      <w:proofErr w:type="spellEnd"/>
+      <w:r>
+        <w:rPr>
+          <w:rFonts w:cs="Times New Roman"/>
+          <w:sz w:val="24"/>
+        </w:rPr>
+        <w:t xml:space="preserve"> et </w:t>
+      </w:r>
+      <w:proofErr w:type="spellStart"/>
+      <w:r>
+        <w:rPr>
+          <w:rFonts w:cs="Times New Roman"/>
+          <w:sz w:val="24"/>
+        </w:rPr>
+        <w:t>GameOverSceneManager</w:t>
+      </w:r>
+      <w:proofErr w:type="spellEnd"/>
+      <w:r>
+        <w:rPr>
+          <w:rFonts w:cs="Times New Roman"/>
+          <w:sz w:val="24"/>
+        </w:rPr>
+        <w:t>.</w:t>
+      </w:r>
+    </w:p>
+    <w:p>
+      <w:pPr>
+        <w:spacing w:after="0" w:line="240" w:lineRule="auto"/>
+        <w:rPr>
+          <w:rFonts w:cs="Times New Roman"/>
+          <w:sz w:val="24"/>
+        </w:rPr>
+      </w:pPr>
+    </w:p>
+    <w:p>
+      <w:pPr>
+        <w:spacing w:after="0" w:line="240" w:lineRule="auto"/>
+        <w:rPr>
+          <w:rFonts w:cs="Times New Roman"/>
+          <w:sz w:val="24"/>
+        </w:rPr>
+      </w:pPr>
+      <w:r>
+        <w:rPr>
+          <w:rFonts w:cs="Times New Roman"/>
+          <w:sz w:val="24"/>
+        </w:rPr>
+        <w:t xml:space="preserve">Félix : Tout ce qui a rapport à la physique des personnages (les tirs, les « </w:t>
+      </w:r>
+      <w:proofErr w:type="spellStart"/>
+      <w:r>
+        <w:rPr>
+          <w:rFonts w:cs="Times New Roman"/>
+          <w:sz w:val="24"/>
+        </w:rPr>
+        <w:t>bump</w:t>
+      </w:r>
+      <w:proofErr w:type="spellEnd"/>
+      <w:r>
+        <w:rPr>
+          <w:rFonts w:cs="Times New Roman"/>
+          <w:sz w:val="24"/>
+        </w:rPr>
+        <w:t xml:space="preserve"> »), les </w:t>
+      </w:r>
+      <w:proofErr w:type="spellStart"/>
+      <w:r>
+        <w:rPr>
+          <w:rFonts w:cs="Times New Roman"/>
+          <w:sz w:val="24"/>
+        </w:rPr>
+        <w:t>powerups</w:t>
+      </w:r>
+      <w:proofErr w:type="spellEnd"/>
+      <w:r>
+        <w:rPr>
+          <w:rFonts w:cs="Times New Roman"/>
+          <w:sz w:val="24"/>
+        </w:rPr>
+        <w:t xml:space="preserve">, les contrôles avec la souris et le clavier. Les rebords qui font « </w:t>
+      </w:r>
+      <w:proofErr w:type="spellStart"/>
+      <w:r>
+        <w:rPr>
+          <w:rFonts w:cs="Times New Roman"/>
+          <w:sz w:val="24"/>
+        </w:rPr>
+        <w:t>bumper</w:t>
+      </w:r>
+      <w:proofErr w:type="spellEnd"/>
+      <w:r>
+        <w:rPr>
+          <w:rFonts w:cs="Times New Roman"/>
+          <w:sz w:val="24"/>
+        </w:rPr>
+        <w:t xml:space="preserve"> »</w:t>
+      </w:r>
+      <w:r>
+        <w:rPr>
+          <w:rFonts w:cs="Times New Roman"/>
+          <w:sz w:val="24"/>
+        </w:rPr>
+        <w:t xml:space="preserve">. Début de la fonctionnalité des </w:t>
+      </w:r>
+      <w:proofErr w:type="spellStart"/>
+      <w:r>
+        <w:rPr>
+          <w:rFonts w:cs="Times New Roman"/>
+          <w:sz w:val="24"/>
+        </w:rPr>
+        <w:t>platformes</w:t>
+      </w:r>
+      <w:proofErr w:type="spellEnd"/>
+      <w:r>
+        <w:rPr>
+          <w:rFonts w:cs="Times New Roman"/>
+          <w:sz w:val="24"/>
+        </w:rPr>
+        <w:t xml:space="preserve"> aléatoire.</w:t>
       </w:r>
     </w:p>
     <w:p>
@@ -628,7 +845,39 @@
           <w:rFonts w:cs="Times New Roman"/>
           <w:sz w:val="24"/>
         </w:rPr>
-        <w:t>William : Refait la scène de jeu avec de meilleurs sprites, l’animation des personnages, finir la génération des platformes aléatoire.</w:t>
+        <w:t xml:space="preserve">William : Refait la scène de jeu avec de meilleurs </w:t>
+      </w:r>
+      <w:proofErr w:type="spellStart"/>
+      <w:r>
+        <w:rPr>
+          <w:rFonts w:cs="Times New Roman"/>
+          <w:sz w:val="24"/>
+        </w:rPr>
+        <w:t>sprites</w:t>
+      </w:r>
+      <w:proofErr w:type="spellEnd"/>
+      <w:r>
+        <w:rPr>
+          <w:rFonts w:cs="Times New Roman"/>
+          <w:sz w:val="24"/>
+        </w:rPr>
+        <w:t xml:space="preserve">, l’animation des personnages, finir la génération des </w:t>
+      </w:r>
+      <w:proofErr w:type="spellStart"/>
+      <w:r>
+        <w:rPr>
+          <w:rFonts w:cs="Times New Roman"/>
+          <w:sz w:val="24"/>
+        </w:rPr>
+        <w:t>platformes</w:t>
+      </w:r>
+      <w:proofErr w:type="spellEnd"/>
+      <w:r>
+        <w:rPr>
+          <w:rFonts w:cs="Times New Roman"/>
+          <w:sz w:val="24"/>
+        </w:rPr>
+        <w:t xml:space="preserve"> aléatoire.</w:t>
       </w:r>
     </w:p>
     <w:p>
@@ -676,7 +925,129 @@
     </w:p>
     <w:p>
       <w:pPr>
-        <w:spacing w:after="0" w:line="240" w:lineRule="auto"/>
+        <w:pStyle w:val="Paragraphedeliste"/>
+        <w:numPr>
+          <w:ilvl w:val="0"/>
+          <w:numId w:val="1"/>
+        </w:numPr>
+        <w:spacing w:after="0" w:line="240" w:lineRule="auto"/>
+        <w:rPr>
+          <w:rFonts w:cs="Times New Roman"/>
+          <w:sz w:val="24"/>
+        </w:rPr>
+      </w:pPr>
+      <w:hyperlink r:id="rId10" w:history="1">
+        <w:r>
+          <w:rPr>
+            <w:rStyle w:val="Lienhypertexte"/>
+            <w:rFonts w:cs="Times New Roman"/>
+            <w:sz w:val="24"/>
+          </w:rPr>
+          <w:t>https://assetstore.unity.com/packages/2d/free-2d-mega-pack-177430</w:t>
+        </w:r>
+      </w:hyperlink>
+      <w:r>
+        <w:rPr>
+          <w:rFonts w:cs="Times New Roman"/>
+          <w:sz w:val="24"/>
+        </w:rPr>
+        <w:t xml:space="preserve"> (finalement </w:t>
+      </w:r>
+      <w:r>
+        <w:rPr>
+          <w:rFonts w:cs="Times New Roman"/>
+          <w:sz w:val="24"/>
+        </w:rPr>
+        <w:t>on n’a pas</w:t>
+      </w:r>
+      <w:r>
+        <w:rPr>
+          <w:rFonts w:cs="Times New Roman"/>
+          <w:sz w:val="24"/>
+        </w:rPr>
+        <w:t xml:space="preserve"> utilisé les assets fourni)</w:t>
+      </w:r>
+    </w:p>
+    <w:p>
+      <w:pPr>
+        <w:pStyle w:val="Paragraphedeliste"/>
+        <w:numPr>
+          <w:ilvl w:val="0"/>
+          <w:numId w:val="1"/>
+        </w:numPr>
+        <w:spacing w:after="0" w:line="240" w:lineRule="auto"/>
+        <w:rPr>
+          <w:rFonts w:cs="Times New Roman"/>
+          <w:sz w:val="24"/>
+        </w:rPr>
+      </w:pPr>
+      <w:hyperlink r:id="rId11" w:history="1">
+        <w:r>
+          <w:rPr>
+            <w:rStyle w:val="Lienhypertexte"/>
+            <w:rFonts w:cs="Times New Roman"/>
+            <w:sz w:val="24"/>
+          </w:rPr>
+          <w:t>https://www.sounds-resource.com/pc_computer/icytower/sound/42120/</w:t>
+        </w:r>
+      </w:hyperlink>
+      <w:r>
+        <w:rPr>
+          <w:rFonts w:cs="Times New Roman"/>
+          <w:sz w:val="24"/>
+        </w:rPr>
+        <w:t xml:space="preserve"> pour les sons</w:t>
+      </w:r>
+    </w:p>
+    <w:p>
+      <w:pPr>
+        <w:pStyle w:val="Paragraphedeliste"/>
+        <w:numPr>
+          <w:ilvl w:val="0"/>
+          <w:numId w:val="1"/>
+        </w:numPr>
+        <w:spacing w:after="0" w:line="240" w:lineRule="auto"/>
+        <w:rPr>
+          <w:rFonts w:cs="Times New Roman"/>
+          <w:sz w:val="24"/>
+        </w:rPr>
+      </w:pPr>
+      <w:r>
+        <w:rPr>
+          <w:rFonts w:cs="Times New Roman"/>
+          <w:sz w:val="24"/>
+        </w:rPr>
+        <w:t xml:space="preserve">Musique : </w:t>
+      </w:r>
+      <w:hyperlink r:id="rId12" w:history="1">
+        <w:r>
+          <w:rPr>
+            <w:rStyle w:val="Lienhypertexte"/>
+            <w:rFonts w:cs="Times New Roman"/>
+            <w:sz w:val="24"/>
+          </w:rPr>
+          <w:t>https://www.youtube.com/watch?v=VnIAKgDFEY0&amp;t=202s</w:t>
+        </w:r>
+      </w:hyperlink>
+      <w:r>
+        <w:rPr>
+          <w:rFonts w:cs="Times New Roman"/>
+          <w:sz w:val="24"/>
+        </w:rPr>
+        <w:t xml:space="preserve"> </w:t>
+      </w:r>
+      <w:r>
+        <w:rPr>
+          <w:rFonts w:cs="Times New Roman"/>
+          <w:sz w:val="24"/>
+        </w:rPr>
+        <w:t>transformé en mp3</w:t>
+      </w:r>
+    </w:p>
+    <w:p>
+      <w:pPr>
+        <w:spacing w:after="0" w:line="240" w:lineRule="auto"/>
+        <w:ind w:left="360"/>
         <w:rPr>
           <w:rFonts w:cs="Times New Roman"/>
           <w:sz w:val="24"/>
@@ -791,6 +1162,126 @@
     </w:p>
   </w:footnote>
 </w:footnotes>
+</file>
+
+<file path=word/numbering.xml><?xml version="1.0" encoding="utf-8"?>
+<w:numbering xmlns:wpc="http://schemas.microsoft.com/office/word/2010/wordprocessingCanvas" xmlns:cx="http://schemas.microsoft.com/office/drawing/2014/chartex" xmlns:cx1="http://schemas.microsoft.com/office/drawing/2015/9/8/chartex" xmlns:cx2="http://schemas.microsoft.com/office/drawing/2015/10/21/chartex" xmlns:cx3="http://schemas.microsoft.com/office/drawing/2016/5/9/chartex" xmlns:cx4="http://schemas.microsoft.com/office/drawing/2016/5/10/chartex" xmlns:cx5="http://schemas.microsoft.com/office/drawing/2016/5/11/chartex" xmlns:cx6="http://schemas.microsoft.com/office/drawing/2016/5/12/chartex" xmlns:cx7="http://schemas.microsoft.com/office/drawing/2016/5/13/chartex" xmlns:cx8="http://schemas.microsoft.com/office/drawing/2016/5/14/chartex" xmlns:mc="http://schemas.openxmlformats.org/markup-compatibility/2006" xmlns:aink="http://schemas.microsoft.com/office/drawing/2016/ink" xmlns:am3d="http://schemas.microsoft.com/office/drawing/2017/model3d" xmlns:o="urn:schemas-microsoft-com:office:office" xmlns:oel="http://schemas.microsoft.com/office/2019/extlst" xmlns:r="http://schemas.openxmlformats.org/officeDocument/2006/relationships" xmlns:m="http://schemas.openxmlformats.org/officeDocument/2006/math" xmlns:v="urn:schemas-microsoft-com:vml" xmlns:wp14="http://schemas.microsoft.com/office/word/2010/wordprocessingDrawing" xmlns:wp="http://schemas.openxmlformats.org/drawingml/2006/wordprocessingDrawing" xmlns:w10="urn:schemas-microsoft-com:office:word" xmlns:w="http://schemas.openxmlformats.org/wordprocessingml/2006/main" xmlns:w14="http://schemas.microsoft.com/office/word/2010/wordml" xmlns:w15="http://schemas.microsoft.com/office/word/2012/wordml" xmlns:w16cex="http://schemas.microsoft.com/office/word/2018/wordml/cex" xmlns:w16cid="http://schemas.microsoft.com/office/word/2016/wordml/cid" xmlns:w16="http://schemas.microsoft.com/office/word/2018/wordml" xmlns:w16sdtdh="http://schemas.microsoft.com/office/word/2020/wordml/sdtdatahash" xmlns:w16se="http://schemas.microsoft.com/office/word/2015/wordml/symex" xmlns:wpg="http://schemas.microsoft.com/office/word/2010/wordprocessingGroup" xmlns:wpi="http://schemas.microsoft.com/office/word/2010/wordprocessingInk" xmlns:wne="http://schemas.microsoft.com/office/word/2006/wordml" xmlns:wps="http://schemas.microsoft.com/office/word/2010/wordprocessingShape" mc:Ignorable="w14 w15 w16se w16cid w16 w16cex w16sdtdh wp14">
+  <w:abstractNum w:abstractNumId="0" w15:restartNumberingAfterBreak="0">
+    <w:nsid w:val="34E1519D"/>
+    <w:multiLevelType w:val="hybridMultilevel"/>
+    <w:tmpl w:val="13D8A80E"/>
+    <w:lvl w:ilvl="0" w:tplc="6150C2B4">
+      <w:numFmt w:val="bullet"/>
+      <w:lvlText w:val="-"/>
+      <w:lvlJc w:val="left"/>
+      <w:pPr>
+        <w:ind w:left="720" w:hanging="360"/>
+      </w:pPr>
+      <w:rPr>
+        <w:rFonts w:ascii="Calibri" w:eastAsiaTheme="minorHAnsi" w:hAnsi="Calibri" w:cs="Calibri" w:hint="default"/>
+      </w:rPr>
+    </w:lvl>
+    <w:lvl w:ilvl="1" w:tplc="0C0C0003" w:tentative="1">
+      <w:start w:val="1"/>
+      <w:numFmt w:val="bullet"/>
+      <w:lvlText w:val="o"/>
+      <w:lvlJc w:val="left"/>
+      <w:pPr>
+        <w:ind w:left="1440" w:hanging="360"/>
+      </w:pPr>
+      <w:rPr>
+        <w:rFonts w:ascii="Courier New" w:hAnsi="Courier New" w:cs="Courier New" w:hint="default"/>
+      </w:rPr>
+    </w:lvl>
+    <w:lvl w:ilvl="2" w:tplc="0C0C0005" w:tentative="1">
+      <w:start w:val="1"/>
+      <w:numFmt w:val="bullet"/>
+      <w:lvlText w:val=""/>
+      <w:lvlJc w:val="left"/>
+      <w:pPr>
+        <w:ind w:left="2160" w:hanging="360"/>
+      </w:pPr>
+      <w:rPr>
+        <w:rFonts w:ascii="Wingdings" w:hAnsi="Wingdings" w:hint="default"/>
+      </w:rPr>
+    </w:lvl>
+    <w:lvl w:ilvl="3" w:tplc="0C0C0001" w:tentative="1">
+      <w:start w:val="1"/>
+      <w:numFmt w:val="bullet"/>
+      <w:lvlText w:val=""/>
+      <w:lvlJc w:val="left"/>
+      <w:pPr>
+        <w:ind w:left="2880" w:hanging="360"/>
+      </w:pPr>
+      <w:rPr>
+        <w:rFonts w:ascii="Symbol" w:hAnsi="Symbol" w:hint="default"/>
+      </w:rPr>
+    </w:lvl>
+    <w:lvl w:ilvl="4" w:tplc="0C0C0003" w:tentative="1">
+      <w:start w:val="1"/>
+      <w:numFmt w:val="bullet"/>
+      <w:lvlText w:val="o"/>
+      <w:lvlJc w:val="left"/>
+      <w:pPr>
+        <w:ind w:left="3600" w:hanging="360"/>
+      </w:pPr>
+      <w:rPr>
+        <w:rFonts w:ascii="Courier New" w:hAnsi="Courier New" w:cs="Courier New" w:hint="default"/>
+      </w:rPr>
+    </w:lvl>
+    <w:lvl w:ilvl="5" w:tplc="0C0C0005" w:tentative="1">
+      <w:start w:val="1"/>
+      <w:numFmt w:val="bullet"/>
+      <w:lvlText w:val=""/>
+      <w:lvlJc w:val="left"/>
+      <w:pPr>
+        <w:ind w:left="4320" w:hanging="360"/>
+      </w:pPr>
+      <w:rPr>
+        <w:rFonts w:ascii="Wingdings" w:hAnsi="Wingdings" w:hint="default"/>
+      </w:rPr>
+    </w:lvl>
+    <w:lvl w:ilvl="6" w:tplc="0C0C0001" w:tentative="1">
+      <w:start w:val="1"/>
+      <w:numFmt w:val="bullet"/>
+      <w:lvlText w:val=""/>
+      <w:lvlJc w:val="left"/>
+      <w:pPr>
+        <w:ind w:left="5040" w:hanging="360"/>
+      </w:pPr>
+      <w:rPr>
+        <w:rFonts w:ascii="Symbol" w:hAnsi="Symbol" w:hint="default"/>
+      </w:rPr>
+    </w:lvl>
+    <w:lvl w:ilvl="7" w:tplc="0C0C0003" w:tentative="1">
+      <w:start w:val="1"/>
+      <w:numFmt w:val="bullet"/>
+      <w:lvlText w:val="o"/>
+      <w:lvlJc w:val="left"/>
+      <w:pPr>
+        <w:ind w:left="5760" w:hanging="360"/>
+      </w:pPr>
+      <w:rPr>
+        <w:rFonts w:ascii="Courier New" w:hAnsi="Courier New" w:cs="Courier New" w:hint="default"/>
+      </w:rPr>
+    </w:lvl>
+    <w:lvl w:ilvl="8" w:tplc="0C0C0005" w:tentative="1">
+      <w:start w:val="1"/>
+      <w:numFmt w:val="bullet"/>
+      <w:lvlText w:val=""/>
+      <w:lvlJc w:val="left"/>
+      <w:pPr>
+        <w:ind w:left="6480" w:hanging="360"/>
+      </w:pPr>
+      <w:rPr>
+        <w:rFonts w:ascii="Wingdings" w:hAnsi="Wingdings" w:hint="default"/>
+      </w:rPr>
+    </w:lvl>
+  </w:abstractNum>
+  <w:num w:numId="1" w16cid:durableId="280846086">
+    <w:abstractNumId w:val="0"/>
+  </w:num>
+</w:numbering>
 </file>
 
 <file path=word/styles.xml><?xml version="1.0" encoding="utf-8"?>
@@ -1262,6 +1753,40 @@
     <w:link w:val="Pieddepage"/>
     <w:uiPriority w:val="99"/>
     <w:rsid w:val="0064107F"/>
+  </w:style>
+  <w:style w:type="character" w:styleId="Lienhypertexte">
+    <w:name w:val="Hyperlink"/>
+    <w:basedOn w:val="Policepardfaut"/>
+    <w:uiPriority w:val="99"/>
+    <w:unhideWhenUsed/>
+    <w:rsid w:val="005B23D0"/>
+    <w:rPr>
+      <w:color w:val="0000FF" w:themeColor="hyperlink"/>
+      <w:u w:val="single"/>
+    </w:rPr>
+  </w:style>
+  <w:style w:type="character" w:styleId="Mentionnonrsolue">
+    <w:name w:val="Unresolved Mention"/>
+    <w:basedOn w:val="Policepardfaut"/>
+    <w:uiPriority w:val="99"/>
+    <w:semiHidden/>
+    <w:unhideWhenUsed/>
+    <w:rsid w:val="005B23D0"/>
+    <w:rPr>
+      <w:color w:val="605E5C"/>
+      <w:shd w:val="clear" w:color="auto" w:fill="E1DFDD"/>
+    </w:rPr>
+  </w:style>
+  <w:style w:type="paragraph" w:styleId="Paragraphedeliste">
+    <w:name w:val="List Paragraph"/>
+    <w:basedOn w:val="Normal"/>
+    <w:uiPriority w:val="34"/>
+    <w:qFormat/>
+    <w:rsid w:val="00D13E21"/>
+    <w:pPr>
+      <w:ind w:left="720"/>
+      <w:contextualSpacing/>
+    </w:pPr>
   </w:style>
 </w:styles>
 </file>

</xml_diff>

<commit_message>
le word est fini, si vous trouvez des choses à ajouter, faites le
</commit_message>
<xml_diff>
--- a/NotreDocumentDeRemise.docx
+++ b/NotreDocumentDeRemise.docx
@@ -424,11 +424,17 @@
       </w:pPr>
       <w:r>
         <w:rPr>
-          <w:rFonts w:cs="Times New Roman"/>
-          <w:sz w:val="24"/>
+          <w:rStyle w:val="Titre1Car"/>
         </w:rPr>
         <w:lastRenderedPageBreak/>
-        <w:t xml:space="preserve">Concept : </w:t>
+        <w:t>Concept </w:t>
+      </w:r>
+      <w:r>
+        <w:rPr>
+          <w:rFonts w:cs="Times New Roman"/>
+          <w:sz w:val="24"/>
+        </w:rPr>
+        <w:t xml:space="preserve">: </w:t>
       </w:r>
     </w:p>
     <w:p>
@@ -461,15 +467,13 @@
         </w:rPr>
         <w:t xml:space="preserve"> </w:t>
       </w:r>
-      <w:proofErr w:type="spellStart"/>
-      <w:r>
-        <w:rPr>
-          <w:rFonts w:cs="Times New Roman"/>
-          <w:sz w:val="24"/>
-        </w:rPr>
-        <w:t>tower</w:t>
-      </w:r>
-      <w:proofErr w:type="spellEnd"/>
+      <w:r>
+        <w:rPr>
+          <w:rFonts w:cs="Times New Roman"/>
+          <w:sz w:val="24"/>
+        </w:rPr>
+        <w:t>Tower</w:t>
+      </w:r>
       <w:r>
         <w:rPr>
           <w:rFonts w:cs="Times New Roman"/>
@@ -765,30 +769,278 @@
           <w:rFonts w:cs="Times New Roman"/>
           <w:sz w:val="24"/>
         </w:rPr>
-        <w:t>Un peu la physique des joueurs</w:t>
-      </w:r>
-    </w:p>
-    <w:p>
-      <w:pPr>
-        <w:rPr>
-          <w:rFonts w:cs="Times New Roman"/>
-          <w:sz w:val="24"/>
-        </w:rPr>
-      </w:pPr>
-    </w:p>
-    <w:p>
-      <w:pPr>
-        <w:rPr>
-          <w:rFonts w:cs="Times New Roman"/>
-          <w:sz w:val="24"/>
-        </w:rPr>
-      </w:pPr>
-      <w:r>
-        <w:rPr>
-          <w:rFonts w:cs="Times New Roman"/>
-          <w:sz w:val="24"/>
-        </w:rPr>
-        <w:br w:type="page"/>
+        <w:t>Un peu la physique des joueur</w:t>
+      </w:r>
+      <w:r>
+        <w:rPr>
+          <w:rFonts w:cs="Times New Roman"/>
+          <w:sz w:val="24"/>
+        </w:rPr>
+        <w:t>s</w:t>
+      </w:r>
+    </w:p>
+    <w:p>
+      <w:pPr>
+        <w:pStyle w:val="Paragraphedeliste"/>
+        <w:numPr>
+          <w:ilvl w:val="0"/>
+          <w:numId w:val="3"/>
+        </w:numPr>
+        <w:rPr>
+          <w:rFonts w:cs="Times New Roman"/>
+          <w:sz w:val="24"/>
+        </w:rPr>
+      </w:pPr>
+      <w:r>
+        <w:rPr>
+          <w:rFonts w:cs="Times New Roman"/>
+          <w:sz w:val="24"/>
+        </w:rPr>
+        <w:t xml:space="preserve">Plusieurs </w:t>
+      </w:r>
+      <w:proofErr w:type="spellStart"/>
+      <w:r>
+        <w:rPr>
+          <w:rFonts w:cs="Times New Roman"/>
+          <w:sz w:val="24"/>
+        </w:rPr>
+        <w:t>powerups</w:t>
+      </w:r>
+      <w:proofErr w:type="spellEnd"/>
+    </w:p>
+    <w:p>
+      <w:pPr>
+        <w:rPr>
+          <w:rFonts w:cs="Times New Roman"/>
+          <w:sz w:val="24"/>
+        </w:rPr>
+      </w:pPr>
+      <w:r>
+        <w:rPr>
+          <w:rFonts w:cs="Times New Roman"/>
+          <w:sz w:val="24"/>
+        </w:rPr>
+        <w:t xml:space="preserve">C’est quoi notre jeu ? : </w:t>
+      </w:r>
+    </w:p>
+    <w:p>
+      <w:pPr>
+        <w:pStyle w:val="Paragraphedeliste"/>
+        <w:numPr>
+          <w:ilvl w:val="0"/>
+          <w:numId w:val="4"/>
+        </w:numPr>
+        <w:rPr>
+          <w:rFonts w:cs="Times New Roman"/>
+          <w:sz w:val="24"/>
+        </w:rPr>
+      </w:pPr>
+      <w:r>
+        <w:rPr>
+          <w:rFonts w:cs="Times New Roman"/>
+          <w:sz w:val="24"/>
+        </w:rPr>
+        <w:t xml:space="preserve">Notre jeu est un jeu joueur contre joueur à 2 joueurs. </w:t>
+      </w:r>
+    </w:p>
+    <w:p>
+      <w:pPr>
+        <w:pStyle w:val="Paragraphedeliste"/>
+        <w:numPr>
+          <w:ilvl w:val="0"/>
+          <w:numId w:val="4"/>
+        </w:numPr>
+        <w:rPr>
+          <w:rFonts w:cs="Times New Roman"/>
+          <w:sz w:val="24"/>
+        </w:rPr>
+      </w:pPr>
+      <w:r>
+        <w:rPr>
+          <w:rFonts w:cs="Times New Roman"/>
+          <w:sz w:val="24"/>
+        </w:rPr>
+        <w:t>Le but : faire tomber son adversaire jusqu’à ce que celui-ci perde toutes ses vies en tombant.</w:t>
+      </w:r>
+    </w:p>
+    <w:p>
+      <w:pPr>
+        <w:pStyle w:val="Paragraphedeliste"/>
+        <w:numPr>
+          <w:ilvl w:val="0"/>
+          <w:numId w:val="4"/>
+        </w:numPr>
+        <w:rPr>
+          <w:rFonts w:cs="Times New Roman"/>
+          <w:sz w:val="24"/>
+        </w:rPr>
+      </w:pPr>
+      <w:r>
+        <w:rPr>
+          <w:rFonts w:cs="Times New Roman"/>
+          <w:sz w:val="24"/>
+        </w:rPr>
+        <w:t>Comment les joueurs peuvent perdre des vies ? : seulement en tombant trop en dessous de l’écran.</w:t>
+      </w:r>
+    </w:p>
+    <w:p>
+      <w:pPr>
+        <w:pStyle w:val="Paragraphedeliste"/>
+        <w:numPr>
+          <w:ilvl w:val="0"/>
+          <w:numId w:val="4"/>
+        </w:numPr>
+        <w:rPr>
+          <w:rFonts w:cs="Times New Roman"/>
+          <w:sz w:val="24"/>
+        </w:rPr>
+      </w:pPr>
+      <w:r>
+        <w:rPr>
+          <w:rFonts w:cs="Times New Roman"/>
+          <w:sz w:val="24"/>
+        </w:rPr>
+        <w:t>Qu’est-ce qu’un joueur peut faire pour faire tomber l’autre joueurs ? : en le poussant avec une balle, en le poussant sur le mur (il fait rebondir) ou bien juste en lui fonçant dessus.</w:t>
+      </w:r>
+    </w:p>
+    <w:p>
+      <w:pPr>
+        <w:pStyle w:val="Paragraphedeliste"/>
+        <w:numPr>
+          <w:ilvl w:val="0"/>
+          <w:numId w:val="4"/>
+        </w:numPr>
+        <w:rPr>
+          <w:rFonts w:cs="Times New Roman"/>
+          <w:sz w:val="24"/>
+        </w:rPr>
+      </w:pPr>
+      <w:r>
+        <w:rPr>
+          <w:rFonts w:cs="Times New Roman"/>
+          <w:sz w:val="24"/>
+        </w:rPr>
+        <w:t>Notre jeu commence avec une caméra qui ne monte pas constamment (elle peut seulement monter si un joueur est très haut dans l’écran). Ensuite quand la vitesse ++ vient à 0 seconde, la caméra commence à bouger avec une vitesse de 0.75f et cela va s’additionner de plus en plus avec le temps.</w:t>
+      </w:r>
+    </w:p>
+    <w:p>
+      <w:pPr>
+        <w:pStyle w:val="Paragraphedeliste"/>
+        <w:numPr>
+          <w:ilvl w:val="0"/>
+          <w:numId w:val="4"/>
+        </w:numPr>
+        <w:rPr>
+          <w:rFonts w:cs="Times New Roman"/>
+          <w:sz w:val="24"/>
+        </w:rPr>
+      </w:pPr>
+      <w:r>
+        <w:rPr>
+          <w:rFonts w:cs="Times New Roman"/>
+          <w:sz w:val="24"/>
+        </w:rPr>
+        <w:t xml:space="preserve">Il y a des </w:t>
+      </w:r>
+      <w:proofErr w:type="spellStart"/>
+      <w:r>
+        <w:rPr>
+          <w:rFonts w:cs="Times New Roman"/>
+          <w:sz w:val="24"/>
+        </w:rPr>
+        <w:t>powerups</w:t>
+      </w:r>
+      <w:proofErr w:type="spellEnd"/>
+      <w:r>
+        <w:rPr>
+          <w:rFonts w:cs="Times New Roman"/>
+          <w:sz w:val="24"/>
+        </w:rPr>
+        <w:t xml:space="preserve">, comme un champignon de vie pour donner 1 </w:t>
+      </w:r>
+      <w:r>
+        <w:rPr>
+          <w:rFonts w:cs="Times New Roman"/>
+          <w:sz w:val="24"/>
+        </w:rPr>
+        <w:t>vie (</w:t>
+      </w:r>
+      <w:r>
+        <w:rPr>
+          <w:rFonts w:cs="Times New Roman"/>
+          <w:sz w:val="24"/>
+        </w:rPr>
+        <w:t>max de 5 vies par joueurs)</w:t>
+      </w:r>
+      <w:r>
+        <w:rPr>
+          <w:rFonts w:cs="Times New Roman"/>
+          <w:sz w:val="24"/>
+        </w:rPr>
+        <w:t>, il y a aussi le double saut et les balles à tête chercheuse qui apparaissent aléatoirement.</w:t>
+      </w:r>
+    </w:p>
+    <w:p>
+      <w:pPr>
+        <w:pStyle w:val="Paragraphedeliste"/>
+        <w:numPr>
+          <w:ilvl w:val="0"/>
+          <w:numId w:val="4"/>
+        </w:numPr>
+        <w:rPr>
+          <w:rFonts w:cs="Times New Roman"/>
+          <w:sz w:val="24"/>
+        </w:rPr>
+      </w:pPr>
+      <w:r>
+        <w:rPr>
+          <w:rFonts w:cs="Times New Roman"/>
+          <w:sz w:val="24"/>
+        </w:rPr>
+        <w:t>Pour la scène de départ, les 2 joueurs peuvent mettre leur nom et ils seront utilisé sur toutes les autres scènes.</w:t>
+      </w:r>
+    </w:p>
+    <w:p>
+      <w:pPr>
+        <w:pStyle w:val="Paragraphedeliste"/>
+        <w:numPr>
+          <w:ilvl w:val="0"/>
+          <w:numId w:val="4"/>
+        </w:numPr>
+        <w:rPr>
+          <w:rFonts w:cs="Times New Roman"/>
+          <w:sz w:val="24"/>
+        </w:rPr>
+      </w:pPr>
+      <w:r>
+        <w:rPr>
+          <w:rFonts w:cs="Times New Roman"/>
+          <w:sz w:val="24"/>
+        </w:rPr>
+        <w:lastRenderedPageBreak/>
+        <w:t>Les joueurs si ils veulent sauter plus haut, ils doivent prendre de la vitesse horizontale</w:t>
+      </w:r>
+    </w:p>
+    <w:p>
+      <w:pPr>
+        <w:rPr>
+          <w:rFonts w:cs="Times New Roman"/>
+          <w:sz w:val="24"/>
+        </w:rPr>
+      </w:pPr>
+    </w:p>
+    <w:p>
+      <w:pPr>
+        <w:pStyle w:val="Sansinterligne"/>
+      </w:pPr>
+      <w:r>
+        <w:rPr>
+          <w:rStyle w:val="Titre1Car"/>
+        </w:rPr>
+        <w:t>Les éléments de complexités utilisés</w:t>
+      </w:r>
+      <w:r>
+        <w:t xml:space="preserve"> : </w:t>
       </w:r>
     </w:p>
     <w:p>
@@ -804,8 +1056,7 @@
           <w:rFonts w:cs="Times New Roman"/>
           <w:sz w:val="24"/>
         </w:rPr>
-        <w:lastRenderedPageBreak/>
-        <w:t xml:space="preserve">Les éléments de complexités utilisés : </w:t>
+        <w:t>Le multijoueur</w:t>
       </w:r>
     </w:p>
     <w:p>
@@ -821,7 +1072,14 @@
           <w:rFonts w:cs="Times New Roman"/>
           <w:sz w:val="24"/>
         </w:rPr>
-        <w:t>Le multijoueur</w:t>
+        <w:t>Une physique développée</w:t>
+      </w:r>
+      <w:r>
+        <w:rPr>
+          <w:rFonts w:cs="Times New Roman"/>
+          <w:sz w:val="24"/>
+        </w:rPr>
+        <w:t xml:space="preserve"> (avec les joueurs, les balles)</w:t>
       </w:r>
     </w:p>
     <w:p>
@@ -837,15 +1095,17 @@
           <w:rFonts w:cs="Times New Roman"/>
           <w:sz w:val="24"/>
         </w:rPr>
-        <w:t>Une physique développée</w:t>
-      </w:r>
-      <w:r>
-        <w:rPr>
-          <w:rFonts w:cs="Times New Roman"/>
-          <w:sz w:val="24"/>
-        </w:rPr>
-        <w:t xml:space="preserve"> (avec les joueurs, les balles)</w:t>
-      </w:r>
+        <w:t xml:space="preserve">Multiple </w:t>
+      </w:r>
+      <w:proofErr w:type="spellStart"/>
+      <w:r>
+        <w:rPr>
+          <w:rFonts w:cs="Times New Roman"/>
+          <w:sz w:val="24"/>
+        </w:rPr>
+        <w:t>powerups</w:t>
+      </w:r>
+      <w:proofErr w:type="spellEnd"/>
     </w:p>
     <w:p>
       <w:pPr>
@@ -855,12 +1115,37 @@
           <w:sz w:val="24"/>
         </w:rPr>
       </w:pPr>
-      <w:r>
-        <w:rPr>
-          <w:rFonts w:cs="Times New Roman"/>
-          <w:sz w:val="24"/>
-        </w:rPr>
-        <w:t xml:space="preserve">Multiple </w:t>
+    </w:p>
+    <w:p>
+      <w:pPr>
+        <w:spacing w:after="0" w:line="240" w:lineRule="auto"/>
+        <w:rPr>
+          <w:rFonts w:cs="Times New Roman"/>
+          <w:sz w:val="24"/>
+        </w:rPr>
+      </w:pPr>
+      <w:r>
+        <w:rPr>
+          <w:rFonts w:cs="Times New Roman"/>
+          <w:sz w:val="24"/>
+        </w:rPr>
+        <w:t xml:space="preserve">Les tâches de chacun : </w:t>
+      </w:r>
+    </w:p>
+    <w:p>
+      <w:pPr>
+        <w:spacing w:after="0" w:line="240" w:lineRule="auto"/>
+        <w:rPr>
+          <w:rFonts w:cs="Times New Roman"/>
+          <w:sz w:val="24"/>
+        </w:rPr>
+      </w:pPr>
+      <w:r>
+        <w:rPr>
+          <w:rFonts w:cs="Times New Roman"/>
+          <w:sz w:val="24"/>
+        </w:rPr>
+        <w:t xml:space="preserve">Romin : </w:t>
       </w:r>
       <w:proofErr w:type="spellStart"/>
       <w:r>
@@ -868,9 +1153,206 @@
           <w:rFonts w:cs="Times New Roman"/>
           <w:sz w:val="24"/>
         </w:rPr>
+        <w:t>GameManager</w:t>
+      </w:r>
+      <w:proofErr w:type="spellEnd"/>
+      <w:r>
+        <w:rPr>
+          <w:rFonts w:cs="Times New Roman"/>
+          <w:sz w:val="24"/>
+        </w:rPr>
+        <w:t xml:space="preserve">(transfert de données, changement de scène), la scène de la </w:t>
+      </w:r>
+      <w:proofErr w:type="spellStart"/>
+      <w:r>
+        <w:rPr>
+          <w:rFonts w:cs="Times New Roman"/>
+          <w:sz w:val="24"/>
+        </w:rPr>
+        <w:t>HomeScene</w:t>
+      </w:r>
+      <w:proofErr w:type="spellEnd"/>
+      <w:r>
+        <w:rPr>
+          <w:rFonts w:cs="Times New Roman"/>
+          <w:sz w:val="24"/>
+        </w:rPr>
+        <w:t xml:space="preserve">, la scène de </w:t>
+      </w:r>
+      <w:proofErr w:type="spellStart"/>
+      <w:r>
+        <w:rPr>
+          <w:rFonts w:cs="Times New Roman"/>
+          <w:sz w:val="24"/>
+        </w:rPr>
+        <w:t>gameover</w:t>
+      </w:r>
+      <w:proofErr w:type="spellEnd"/>
+      <w:r>
+        <w:rPr>
+          <w:rFonts w:cs="Times New Roman"/>
+          <w:sz w:val="24"/>
+        </w:rPr>
+        <w:t xml:space="preserve">, le </w:t>
+      </w:r>
+      <w:proofErr w:type="spellStart"/>
+      <w:r>
+        <w:rPr>
+          <w:rFonts w:cs="Times New Roman"/>
+          <w:sz w:val="24"/>
+        </w:rPr>
+        <w:t>ui</w:t>
+      </w:r>
+      <w:proofErr w:type="spellEnd"/>
+      <w:r>
+        <w:rPr>
+          <w:rFonts w:cs="Times New Roman"/>
+          <w:sz w:val="24"/>
+        </w:rPr>
+        <w:t xml:space="preserve"> dans la scène de jeu, les sons et la fonctionnalité des murs infini.</w:t>
+      </w:r>
+      <w:r>
+        <w:rPr>
+          <w:rFonts w:cs="Times New Roman"/>
+          <w:sz w:val="24"/>
+        </w:rPr>
+        <w:t xml:space="preserve"> </w:t>
+      </w:r>
+      <w:proofErr w:type="spellStart"/>
+      <w:r>
+        <w:rPr>
+          <w:rFonts w:cs="Times New Roman"/>
+          <w:sz w:val="24"/>
+        </w:rPr>
+        <w:t>GameSceneManager</w:t>
+      </w:r>
+      <w:proofErr w:type="spellEnd"/>
+      <w:r>
+        <w:rPr>
+          <w:rFonts w:cs="Times New Roman"/>
+          <w:sz w:val="24"/>
+        </w:rPr>
+        <w:t xml:space="preserve"> et </w:t>
+      </w:r>
+      <w:proofErr w:type="spellStart"/>
+      <w:r>
+        <w:rPr>
+          <w:rFonts w:cs="Times New Roman"/>
+          <w:sz w:val="24"/>
+        </w:rPr>
+        <w:t>GameOverSceneManager</w:t>
+      </w:r>
+      <w:proofErr w:type="spellEnd"/>
+      <w:r>
+        <w:rPr>
+          <w:rFonts w:cs="Times New Roman"/>
+          <w:sz w:val="24"/>
+        </w:rPr>
+        <w:t>.</w:t>
+      </w:r>
+      <w:r>
+        <w:rPr>
+          <w:rFonts w:cs="Times New Roman"/>
+          <w:sz w:val="24"/>
+        </w:rPr>
+        <w:t xml:space="preserve"> Certains fixs à la fin.</w:t>
+      </w:r>
+    </w:p>
+    <w:p>
+      <w:pPr>
+        <w:spacing w:after="0" w:line="240" w:lineRule="auto"/>
+        <w:rPr>
+          <w:rFonts w:cs="Times New Roman"/>
+          <w:sz w:val="24"/>
+        </w:rPr>
+      </w:pPr>
+    </w:p>
+    <w:p>
+      <w:pPr>
+        <w:spacing w:after="0" w:line="240" w:lineRule="auto"/>
+        <w:rPr>
+          <w:rFonts w:cs="Times New Roman"/>
+          <w:sz w:val="24"/>
+        </w:rPr>
+      </w:pPr>
+      <w:r>
+        <w:rPr>
+          <w:rFonts w:cs="Times New Roman"/>
+          <w:sz w:val="24"/>
+        </w:rPr>
+        <w:t xml:space="preserve">Félix : Tout ce qui a rapport à la physique des personnages (les tirs, les « </w:t>
+      </w:r>
+      <w:proofErr w:type="spellStart"/>
+      <w:r>
+        <w:rPr>
+          <w:rFonts w:cs="Times New Roman"/>
+          <w:sz w:val="24"/>
+        </w:rPr>
+        <w:t>bump</w:t>
+      </w:r>
+      <w:proofErr w:type="spellEnd"/>
+      <w:r>
+        <w:rPr>
+          <w:rFonts w:cs="Times New Roman"/>
+          <w:sz w:val="24"/>
+        </w:rPr>
+        <w:t xml:space="preserve"> »), les </w:t>
+      </w:r>
+      <w:proofErr w:type="spellStart"/>
+      <w:r>
+        <w:rPr>
+          <w:rFonts w:cs="Times New Roman"/>
+          <w:sz w:val="24"/>
+        </w:rPr>
         <w:t>powerups</w:t>
       </w:r>
       <w:proofErr w:type="spellEnd"/>
+      <w:r>
+        <w:rPr>
+          <w:rFonts w:cs="Times New Roman"/>
+          <w:sz w:val="24"/>
+        </w:rPr>
+        <w:t xml:space="preserve">, les contrôles avec la souris et le clavier. Les rebords qui font « </w:t>
+      </w:r>
+      <w:proofErr w:type="spellStart"/>
+      <w:r>
+        <w:rPr>
+          <w:rFonts w:cs="Times New Roman"/>
+          <w:sz w:val="24"/>
+        </w:rPr>
+        <w:t>bumper</w:t>
+      </w:r>
+      <w:proofErr w:type="spellEnd"/>
+      <w:r>
+        <w:rPr>
+          <w:rFonts w:cs="Times New Roman"/>
+          <w:sz w:val="24"/>
+        </w:rPr>
+        <w:t xml:space="preserve"> »</w:t>
+      </w:r>
+      <w:r>
+        <w:rPr>
+          <w:rFonts w:cs="Times New Roman"/>
+          <w:sz w:val="24"/>
+        </w:rPr>
+        <w:t xml:space="preserve">. Début de la fonctionnalité des </w:t>
+      </w:r>
+      <w:proofErr w:type="spellStart"/>
+      <w:r>
+        <w:rPr>
+          <w:rFonts w:cs="Times New Roman"/>
+          <w:sz w:val="24"/>
+        </w:rPr>
+        <w:t>platformes</w:t>
+      </w:r>
+      <w:proofErr w:type="spellEnd"/>
+      <w:r>
+        <w:rPr>
+          <w:rFonts w:cs="Times New Roman"/>
+          <w:sz w:val="24"/>
+        </w:rPr>
+        <w:t xml:space="preserve"> aléatoire.</w:t>
+      </w:r>
     </w:p>
     <w:p>
       <w:pPr>
@@ -880,6 +1362,13 @@
           <w:sz w:val="24"/>
         </w:rPr>
       </w:pPr>
+      <w:r>
+        <w:rPr>
+          <w:rFonts w:cs="Times New Roman"/>
+          <w:sz w:val="24"/>
+        </w:rPr>
+        <w:t xml:space="preserve">  </w:t>
+      </w:r>
     </w:p>
     <w:p>
       <w:pPr>
@@ -894,7 +1383,46 @@
           <w:rFonts w:cs="Times New Roman"/>
           <w:sz w:val="24"/>
         </w:rPr>
-        <w:t xml:space="preserve">Les tâches de chacun : </w:t>
+        <w:t xml:space="preserve">William : Refait la scène de jeu avec de meilleurs </w:t>
+      </w:r>
+      <w:proofErr w:type="spellStart"/>
+      <w:r>
+        <w:rPr>
+          <w:rFonts w:cs="Times New Roman"/>
+          <w:sz w:val="24"/>
+        </w:rPr>
+        <w:t>sprites</w:t>
+      </w:r>
+      <w:proofErr w:type="spellEnd"/>
+      <w:r>
+        <w:rPr>
+          <w:rFonts w:cs="Times New Roman"/>
+          <w:sz w:val="24"/>
+        </w:rPr>
+        <w:t xml:space="preserve">, l’animation des personnages, finir la génération des </w:t>
+      </w:r>
+      <w:proofErr w:type="spellStart"/>
+      <w:r>
+        <w:rPr>
+          <w:rFonts w:cs="Times New Roman"/>
+          <w:sz w:val="24"/>
+        </w:rPr>
+        <w:t>platformes</w:t>
+      </w:r>
+      <w:proofErr w:type="spellEnd"/>
+      <w:r>
+        <w:rPr>
+          <w:rFonts w:cs="Times New Roman"/>
+          <w:sz w:val="24"/>
+        </w:rPr>
+        <w:t xml:space="preserve"> aléatoire.</w:t>
+      </w:r>
+      <w:r>
+        <w:rPr>
+          <w:rFonts w:cs="Times New Roman"/>
+          <w:sz w:val="24"/>
+        </w:rPr>
+        <w:t xml:space="preserve"> Certains fixs à la fin.</w:t>
       </w:r>
     </w:p>
     <w:p>
@@ -905,123 +1433,6 @@
           <w:sz w:val="24"/>
         </w:rPr>
       </w:pPr>
-      <w:r>
-        <w:rPr>
-          <w:rFonts w:cs="Times New Roman"/>
-          <w:sz w:val="24"/>
-        </w:rPr>
-        <w:t xml:space="preserve">Romin : </w:t>
-      </w:r>
-      <w:proofErr w:type="spellStart"/>
-      <w:r>
-        <w:rPr>
-          <w:rFonts w:cs="Times New Roman"/>
-          <w:sz w:val="24"/>
-        </w:rPr>
-        <w:t>GameManager</w:t>
-      </w:r>
-      <w:proofErr w:type="spellEnd"/>
-      <w:r>
-        <w:rPr>
-          <w:rFonts w:cs="Times New Roman"/>
-          <w:sz w:val="24"/>
-        </w:rPr>
-        <w:t xml:space="preserve">(transfert de données, changement de scène), la scène de la </w:t>
-      </w:r>
-      <w:proofErr w:type="spellStart"/>
-      <w:r>
-        <w:rPr>
-          <w:rFonts w:cs="Times New Roman"/>
-          <w:sz w:val="24"/>
-        </w:rPr>
-        <w:t>HomeScene</w:t>
-      </w:r>
-      <w:proofErr w:type="spellEnd"/>
-      <w:r>
-        <w:rPr>
-          <w:rFonts w:cs="Times New Roman"/>
-          <w:sz w:val="24"/>
-        </w:rPr>
-        <w:t xml:space="preserve">, la scène de </w:t>
-      </w:r>
-      <w:proofErr w:type="spellStart"/>
-      <w:r>
-        <w:rPr>
-          <w:rFonts w:cs="Times New Roman"/>
-          <w:sz w:val="24"/>
-        </w:rPr>
-        <w:t>gameover</w:t>
-      </w:r>
-      <w:proofErr w:type="spellEnd"/>
-      <w:r>
-        <w:rPr>
-          <w:rFonts w:cs="Times New Roman"/>
-          <w:sz w:val="24"/>
-        </w:rPr>
-        <w:t xml:space="preserve">, le </w:t>
-      </w:r>
-      <w:proofErr w:type="spellStart"/>
-      <w:r>
-        <w:rPr>
-          <w:rFonts w:cs="Times New Roman"/>
-          <w:sz w:val="24"/>
-        </w:rPr>
-        <w:t>ui</w:t>
-      </w:r>
-      <w:proofErr w:type="spellEnd"/>
-      <w:r>
-        <w:rPr>
-          <w:rFonts w:cs="Times New Roman"/>
-          <w:sz w:val="24"/>
-        </w:rPr>
-        <w:t xml:space="preserve"> dans la scène de jeu, les sons et la fonctionnalité des murs infini.</w:t>
-      </w:r>
-      <w:r>
-        <w:rPr>
-          <w:rFonts w:cs="Times New Roman"/>
-          <w:sz w:val="24"/>
-        </w:rPr>
-        <w:t xml:space="preserve"> </w:t>
-      </w:r>
-      <w:proofErr w:type="spellStart"/>
-      <w:r>
-        <w:rPr>
-          <w:rFonts w:cs="Times New Roman"/>
-          <w:sz w:val="24"/>
-        </w:rPr>
-        <w:t>GameSceneManager</w:t>
-      </w:r>
-      <w:proofErr w:type="spellEnd"/>
-      <w:r>
-        <w:rPr>
-          <w:rFonts w:cs="Times New Roman"/>
-          <w:sz w:val="24"/>
-        </w:rPr>
-        <w:t xml:space="preserve"> et </w:t>
-      </w:r>
-      <w:proofErr w:type="spellStart"/>
-      <w:r>
-        <w:rPr>
-          <w:rFonts w:cs="Times New Roman"/>
-          <w:sz w:val="24"/>
-        </w:rPr>
-        <w:t>GameOverSceneManager</w:t>
-      </w:r>
-      <w:proofErr w:type="spellEnd"/>
-      <w:r>
-        <w:rPr>
-          <w:rFonts w:cs="Times New Roman"/>
-          <w:sz w:val="24"/>
-        </w:rPr>
-        <w:t>.</w:t>
-      </w:r>
-      <w:r>
-        <w:rPr>
-          <w:rFonts w:cs="Times New Roman"/>
-          <w:sz w:val="24"/>
-        </w:rPr>
-        <w:t xml:space="preserve"> Certains fixs à la fin.</w:t>
-      </w:r>
     </w:p>
     <w:p>
       <w:pPr>
@@ -1040,196 +1451,12 @@
           <w:sz w:val="24"/>
         </w:rPr>
       </w:pPr>
-      <w:r>
-        <w:rPr>
-          <w:rFonts w:cs="Times New Roman"/>
-          <w:sz w:val="24"/>
-        </w:rPr>
-        <w:t xml:space="preserve">Félix : Tout ce qui a rapport à la physique des personnages (les tirs, les « </w:t>
-      </w:r>
-      <w:proofErr w:type="spellStart"/>
-      <w:r>
-        <w:rPr>
-          <w:rFonts w:cs="Times New Roman"/>
-          <w:sz w:val="24"/>
-        </w:rPr>
-        <w:t>bump</w:t>
-      </w:r>
-      <w:proofErr w:type="spellEnd"/>
-      <w:r>
-        <w:rPr>
-          <w:rFonts w:cs="Times New Roman"/>
-          <w:sz w:val="24"/>
-        </w:rPr>
-        <w:t xml:space="preserve"> »), les </w:t>
-      </w:r>
-      <w:proofErr w:type="spellStart"/>
-      <w:r>
-        <w:rPr>
-          <w:rFonts w:cs="Times New Roman"/>
-          <w:sz w:val="24"/>
-        </w:rPr>
-        <w:t>powerups</w:t>
-      </w:r>
-      <w:proofErr w:type="spellEnd"/>
-      <w:r>
-        <w:rPr>
-          <w:rFonts w:cs="Times New Roman"/>
-          <w:sz w:val="24"/>
-        </w:rPr>
-        <w:t xml:space="preserve">, les contrôles avec la souris et le clavier. Les rebords qui font « </w:t>
-      </w:r>
-      <w:proofErr w:type="spellStart"/>
-      <w:r>
-        <w:rPr>
-          <w:rFonts w:cs="Times New Roman"/>
-          <w:sz w:val="24"/>
-        </w:rPr>
-        <w:t>bumper</w:t>
-      </w:r>
-      <w:proofErr w:type="spellEnd"/>
-      <w:r>
-        <w:rPr>
-          <w:rFonts w:cs="Times New Roman"/>
-          <w:sz w:val="24"/>
-        </w:rPr>
-        <w:t xml:space="preserve"> »</w:t>
-      </w:r>
-      <w:r>
-        <w:rPr>
-          <w:rFonts w:cs="Times New Roman"/>
-          <w:sz w:val="24"/>
-        </w:rPr>
-        <w:t xml:space="preserve">. Début de la fonctionnalité des </w:t>
-      </w:r>
-      <w:proofErr w:type="spellStart"/>
-      <w:r>
-        <w:rPr>
-          <w:rFonts w:cs="Times New Roman"/>
-          <w:sz w:val="24"/>
-        </w:rPr>
-        <w:t>platformes</w:t>
-      </w:r>
-      <w:proofErr w:type="spellEnd"/>
-      <w:r>
-        <w:rPr>
-          <w:rFonts w:cs="Times New Roman"/>
-          <w:sz w:val="24"/>
-        </w:rPr>
-        <w:t xml:space="preserve"> aléatoire.</w:t>
-      </w:r>
-    </w:p>
-    <w:p>
-      <w:pPr>
-        <w:spacing w:after="0" w:line="240" w:lineRule="auto"/>
-        <w:rPr>
-          <w:rFonts w:cs="Times New Roman"/>
-          <w:sz w:val="24"/>
-        </w:rPr>
-      </w:pPr>
-      <w:r>
-        <w:rPr>
-          <w:rFonts w:cs="Times New Roman"/>
-          <w:sz w:val="24"/>
-        </w:rPr>
-        <w:t xml:space="preserve">  </w:t>
-      </w:r>
-    </w:p>
-    <w:p>
-      <w:pPr>
-        <w:spacing w:after="0" w:line="240" w:lineRule="auto"/>
-        <w:rPr>
-          <w:rFonts w:cs="Times New Roman"/>
-          <w:sz w:val="24"/>
-        </w:rPr>
-      </w:pPr>
-      <w:r>
-        <w:rPr>
-          <w:rFonts w:cs="Times New Roman"/>
-          <w:sz w:val="24"/>
-        </w:rPr>
-        <w:t xml:space="preserve">William : Refait la scène de jeu avec de meilleurs </w:t>
-      </w:r>
-      <w:proofErr w:type="spellStart"/>
-      <w:r>
-        <w:rPr>
-          <w:rFonts w:cs="Times New Roman"/>
-          <w:sz w:val="24"/>
-        </w:rPr>
-        <w:t>sprites</w:t>
-      </w:r>
-      <w:proofErr w:type="spellEnd"/>
-      <w:r>
-        <w:rPr>
-          <w:rFonts w:cs="Times New Roman"/>
-          <w:sz w:val="24"/>
-        </w:rPr>
-        <w:t xml:space="preserve">, l’animation des personnages, finir la génération des </w:t>
-      </w:r>
-      <w:proofErr w:type="spellStart"/>
-      <w:r>
-        <w:rPr>
-          <w:rFonts w:cs="Times New Roman"/>
-          <w:sz w:val="24"/>
-        </w:rPr>
-        <w:t>platformes</w:t>
-      </w:r>
-      <w:proofErr w:type="spellEnd"/>
-      <w:r>
-        <w:rPr>
-          <w:rFonts w:cs="Times New Roman"/>
-          <w:sz w:val="24"/>
-        </w:rPr>
-        <w:t xml:space="preserve"> aléatoire.</w:t>
-      </w:r>
-      <w:r>
-        <w:rPr>
-          <w:rFonts w:cs="Times New Roman"/>
-          <w:sz w:val="24"/>
-        </w:rPr>
-        <w:t xml:space="preserve"> Certains fixs à la fin.</w:t>
-      </w:r>
-    </w:p>
-    <w:p>
-      <w:pPr>
-        <w:spacing w:after="0" w:line="240" w:lineRule="auto"/>
-        <w:rPr>
-          <w:rFonts w:cs="Times New Roman"/>
-          <w:sz w:val="24"/>
-        </w:rPr>
-      </w:pPr>
-    </w:p>
-    <w:p>
-      <w:pPr>
-        <w:spacing w:after="0" w:line="240" w:lineRule="auto"/>
-        <w:rPr>
-          <w:rFonts w:cs="Times New Roman"/>
-          <w:sz w:val="24"/>
-        </w:rPr>
-      </w:pPr>
-    </w:p>
-    <w:p>
-      <w:pPr>
-        <w:spacing w:after="0" w:line="240" w:lineRule="auto"/>
-        <w:rPr>
-          <w:rFonts w:cs="Times New Roman"/>
-          <w:sz w:val="24"/>
-        </w:rPr>
-      </w:pPr>
-    </w:p>
-    <w:p>
-      <w:pPr>
-        <w:spacing w:after="0" w:line="240" w:lineRule="auto"/>
-        <w:rPr>
-          <w:rFonts w:cs="Times New Roman"/>
-          <w:sz w:val="24"/>
-        </w:rPr>
-      </w:pPr>
-      <w:r>
-        <w:rPr>
-          <w:rFonts w:cs="Times New Roman"/>
-          <w:sz w:val="24"/>
-        </w:rPr>
+    </w:p>
+    <w:p>
+      <w:pPr>
+        <w:pStyle w:val="Titre1"/>
+      </w:pPr>
+      <w:r>
         <w:t>Liens vers les assets qu’on a utilisés :</w:t>
       </w:r>
     </w:p>
@@ -1392,10 +1619,16 @@
       </w:pPr>
       <w:r>
         <w:rPr>
-          <w:rFonts w:cs="Times New Roman"/>
-          <w:sz w:val="24"/>
-        </w:rPr>
-        <w:t xml:space="preserve">Rétrospective de notre projet : </w:t>
+          <w:rStyle w:val="Titre1Car"/>
+        </w:rPr>
+        <w:t>Rétrospective de notre projet</w:t>
+      </w:r>
+      <w:r>
+        <w:rPr>
+          <w:rFonts w:cs="Times New Roman"/>
+          <w:sz w:val="24"/>
+        </w:rPr>
+        <w:t xml:space="preserve"> : </w:t>
       </w:r>
       <w:r>
         <w:rPr>
@@ -1811,6 +2044,92 @@
       </w:pPr>
     </w:lvl>
   </w:abstractNum>
+  <w:abstractNum w:abstractNumId="3" w15:restartNumberingAfterBreak="0">
+    <w:nsid w:val="687A6CA9"/>
+    <w:multiLevelType w:val="hybridMultilevel"/>
+    <w:tmpl w:val="A25E8C9A"/>
+    <w:lvl w:ilvl="0" w:tplc="0C0C000F">
+      <w:start w:val="1"/>
+      <w:numFmt w:val="decimal"/>
+      <w:lvlText w:val="%1."/>
+      <w:lvlJc w:val="left"/>
+      <w:pPr>
+        <w:ind w:left="720" w:hanging="360"/>
+      </w:pPr>
+    </w:lvl>
+    <w:lvl w:ilvl="1" w:tplc="0C0C0019" w:tentative="1">
+      <w:start w:val="1"/>
+      <w:numFmt w:val="lowerLetter"/>
+      <w:lvlText w:val="%2."/>
+      <w:lvlJc w:val="left"/>
+      <w:pPr>
+        <w:ind w:left="1440" w:hanging="360"/>
+      </w:pPr>
+    </w:lvl>
+    <w:lvl w:ilvl="2" w:tplc="0C0C001B" w:tentative="1">
+      <w:start w:val="1"/>
+      <w:numFmt w:val="lowerRoman"/>
+      <w:lvlText w:val="%3."/>
+      <w:lvlJc w:val="right"/>
+      <w:pPr>
+        <w:ind w:left="2160" w:hanging="180"/>
+      </w:pPr>
+    </w:lvl>
+    <w:lvl w:ilvl="3" w:tplc="0C0C000F" w:tentative="1">
+      <w:start w:val="1"/>
+      <w:numFmt w:val="decimal"/>
+      <w:lvlText w:val="%4."/>
+      <w:lvlJc w:val="left"/>
+      <w:pPr>
+        <w:ind w:left="2880" w:hanging="360"/>
+      </w:pPr>
+    </w:lvl>
+    <w:lvl w:ilvl="4" w:tplc="0C0C0019" w:tentative="1">
+      <w:start w:val="1"/>
+      <w:numFmt w:val="lowerLetter"/>
+      <w:lvlText w:val="%5."/>
+      <w:lvlJc w:val="left"/>
+      <w:pPr>
+        <w:ind w:left="3600" w:hanging="360"/>
+      </w:pPr>
+    </w:lvl>
+    <w:lvl w:ilvl="5" w:tplc="0C0C001B" w:tentative="1">
+      <w:start w:val="1"/>
+      <w:numFmt w:val="lowerRoman"/>
+      <w:lvlText w:val="%6."/>
+      <w:lvlJc w:val="right"/>
+      <w:pPr>
+        <w:ind w:left="4320" w:hanging="180"/>
+      </w:pPr>
+    </w:lvl>
+    <w:lvl w:ilvl="6" w:tplc="0C0C000F" w:tentative="1">
+      <w:start w:val="1"/>
+      <w:numFmt w:val="decimal"/>
+      <w:lvlText w:val="%7."/>
+      <w:lvlJc w:val="left"/>
+      <w:pPr>
+        <w:ind w:left="5040" w:hanging="360"/>
+      </w:pPr>
+    </w:lvl>
+    <w:lvl w:ilvl="7" w:tplc="0C0C0019" w:tentative="1">
+      <w:start w:val="1"/>
+      <w:numFmt w:val="lowerLetter"/>
+      <w:lvlText w:val="%8."/>
+      <w:lvlJc w:val="left"/>
+      <w:pPr>
+        <w:ind w:left="5760" w:hanging="360"/>
+      </w:pPr>
+    </w:lvl>
+    <w:lvl w:ilvl="8" w:tplc="0C0C001B" w:tentative="1">
+      <w:start w:val="1"/>
+      <w:numFmt w:val="lowerRoman"/>
+      <w:lvlText w:val="%9."/>
+      <w:lvlJc w:val="right"/>
+      <w:pPr>
+        <w:ind w:left="6480" w:hanging="180"/>
+      </w:pPr>
+    </w:lvl>
+  </w:abstractNum>
   <w:num w:numId="1" w16cid:durableId="280846086">
     <w:abstractNumId w:val="1"/>
   </w:num>
@@ -1819,6 +2138,9 @@
   </w:num>
   <w:num w:numId="3" w16cid:durableId="59789799">
     <w:abstractNumId w:val="2"/>
+  </w:num>
+  <w:num w:numId="4" w16cid:durableId="735202918">
+    <w:abstractNumId w:val="3"/>
   </w:num>
 </w:numbering>
 </file>
@@ -2221,11 +2543,32 @@
   <w:style w:type="paragraph" w:default="1" w:styleId="Normal">
     <w:name w:val="Normal"/>
     <w:qFormat/>
+    <w:rsid w:val="002A5D7B"/>
+  </w:style>
+  <w:style w:type="paragraph" w:styleId="Titre1">
+    <w:name w:val="heading 1"/>
+    <w:basedOn w:val="Normal"/>
+    <w:next w:val="Normal"/>
+    <w:link w:val="Titre1Car"/>
+    <w:uiPriority w:val="9"/>
+    <w:qFormat/>
+    <w:rsid w:val="00732EBC"/>
+    <w:pPr>
+      <w:keepNext/>
+      <w:keepLines/>
+      <w:spacing w:before="240" w:after="0"/>
+      <w:outlineLvl w:val="0"/>
+    </w:pPr>
+    <w:rPr>
+      <w:rFonts w:asciiTheme="majorHAnsi" w:eastAsiaTheme="majorEastAsia" w:hAnsiTheme="majorHAnsi" w:cstheme="majorBidi"/>
+      <w:color w:val="365F91" w:themeColor="accent1" w:themeShade="BF"/>
+      <w:sz w:val="32"/>
+      <w:szCs w:val="32"/>
+    </w:rPr>
   </w:style>
   <w:style w:type="character" w:default="1" w:styleId="Policepardfaut">
     <w:name w:val="Default Paragraph Font"/>
     <w:uiPriority w:val="1"/>
-    <w:semiHidden/>
     <w:unhideWhenUsed/>
   </w:style>
   <w:style w:type="table" w:default="1" w:styleId="TableauNormal">
@@ -2326,6 +2669,28 @@
       <w:ind w:left="720"/>
       <w:contextualSpacing/>
     </w:pPr>
+  </w:style>
+  <w:style w:type="paragraph" w:styleId="Sansinterligne">
+    <w:name w:val="No Spacing"/>
+    <w:uiPriority w:val="1"/>
+    <w:qFormat/>
+    <w:rsid w:val="00732EBC"/>
+    <w:pPr>
+      <w:spacing w:after="0" w:line="240" w:lineRule="auto"/>
+    </w:pPr>
+  </w:style>
+  <w:style w:type="character" w:customStyle="1" w:styleId="Titre1Car">
+    <w:name w:val="Titre 1 Car"/>
+    <w:basedOn w:val="Policepardfaut"/>
+    <w:link w:val="Titre1"/>
+    <w:uiPriority w:val="9"/>
+    <w:rsid w:val="00732EBC"/>
+    <w:rPr>
+      <w:rFonts w:asciiTheme="majorHAnsi" w:eastAsiaTheme="majorEastAsia" w:hAnsiTheme="majorHAnsi" w:cstheme="majorBidi"/>
+      <w:color w:val="365F91" w:themeColor="accent1" w:themeShade="BF"/>
+      <w:sz w:val="32"/>
+      <w:szCs w:val="32"/>
+    </w:rPr>
   </w:style>
 </w:styles>
 </file>

</xml_diff>

<commit_message>
commit que je comprend pas pourquoi il faut que je repush ça
</commit_message>
<xml_diff>
--- a/NotreDocumentDeRemise.docx
+++ b/NotreDocumentDeRemise.docx
@@ -157,15 +157,6 @@
           <w:szCs w:val="24"/>
         </w:rPr>
         <w:t>TP3 jeux vidéo</w:t>
-      </w:r>
-      <w:r>
-        <w:rPr>
-          <w:b/>
-          <w:bCs/>
-          <w:sz w:val="24"/>
-          <w:szCs w:val="24"/>
-        </w:rPr>
-        <w:t xml:space="preserve"> ||</w:t>
       </w:r>
     </w:p>
     <w:p>
@@ -449,23 +440,7 @@
           <w:rFonts w:cs="Times New Roman"/>
           <w:sz w:val="24"/>
         </w:rPr>
-        <w:t xml:space="preserve">Premièrement, notre jeu a été inspiré de 2 jeux : </w:t>
-      </w:r>
-      <w:proofErr w:type="spellStart"/>
-      <w:r>
-        <w:rPr>
-          <w:rFonts w:cs="Times New Roman"/>
-          <w:sz w:val="24"/>
-        </w:rPr>
-        <w:t>Icy</w:t>
-      </w:r>
-      <w:proofErr w:type="spellEnd"/>
-      <w:r>
-        <w:rPr>
-          <w:rFonts w:cs="Times New Roman"/>
-          <w:sz w:val="24"/>
-        </w:rPr>
-        <w:t xml:space="preserve"> </w:t>
+        <w:t xml:space="preserve">Premièrement, notre jeu a été inspiré de 2 jeux : Icy </w:t>
       </w:r>
       <w:r>
         <w:rPr>
@@ -501,71 +476,7 @@
           <w:rFonts w:cs="Times New Roman"/>
           <w:sz w:val="24"/>
         </w:rPr>
-        <w:t xml:space="preserve">En bref, notre idée à commencé lorsqu’on a recommencé à jouer à </w:t>
-      </w:r>
-      <w:proofErr w:type="spellStart"/>
-      <w:r>
-        <w:rPr>
-          <w:rFonts w:cs="Times New Roman"/>
-          <w:sz w:val="24"/>
-        </w:rPr>
-        <w:t>icy</w:t>
-      </w:r>
-      <w:proofErr w:type="spellEnd"/>
-      <w:r>
-        <w:rPr>
-          <w:rFonts w:cs="Times New Roman"/>
-          <w:sz w:val="24"/>
-        </w:rPr>
-        <w:t xml:space="preserve"> </w:t>
-      </w:r>
-      <w:proofErr w:type="spellStart"/>
-      <w:r>
-        <w:rPr>
-          <w:rFonts w:cs="Times New Roman"/>
-          <w:sz w:val="24"/>
-        </w:rPr>
-        <w:t>tower</w:t>
-      </w:r>
-      <w:proofErr w:type="spellEnd"/>
-      <w:r>
-        <w:rPr>
-          <w:rFonts w:cs="Times New Roman"/>
-          <w:sz w:val="24"/>
-        </w:rPr>
-        <w:t xml:space="preserve">. Le jeux est un jeu de notre enfance et nous voulions faire un jeux comme cela. Voici les points qu’on a ajouté qui vient de </w:t>
-      </w:r>
-      <w:proofErr w:type="spellStart"/>
-      <w:r>
-        <w:rPr>
-          <w:rFonts w:cs="Times New Roman"/>
-          <w:sz w:val="24"/>
-        </w:rPr>
-        <w:t>icy</w:t>
-      </w:r>
-      <w:proofErr w:type="spellEnd"/>
-      <w:r>
-        <w:rPr>
-          <w:rFonts w:cs="Times New Roman"/>
-          <w:sz w:val="24"/>
-        </w:rPr>
-        <w:t xml:space="preserve"> </w:t>
-      </w:r>
-      <w:proofErr w:type="spellStart"/>
-      <w:r>
-        <w:rPr>
-          <w:rFonts w:cs="Times New Roman"/>
-          <w:sz w:val="24"/>
-        </w:rPr>
-        <w:t>tower</w:t>
-      </w:r>
-      <w:proofErr w:type="spellEnd"/>
-      <w:r>
-        <w:rPr>
-          <w:rFonts w:cs="Times New Roman"/>
-          <w:sz w:val="24"/>
-        </w:rPr>
-        <w:t> :</w:t>
+        <w:t>En bref, notre idée à commencé lorsqu’on a recommencé à jouer à icy tower. Le jeux est un jeu de notre enfance et nous voulions faire un jeux comme cela. Voici les points qu’on a ajouté qui vient de icy tower :</w:t>
       </w:r>
     </w:p>
     <w:p>
@@ -720,17 +631,8 @@
           <w:rFonts w:cs="Times New Roman"/>
           <w:sz w:val="24"/>
         </w:rPr>
-        <w:t xml:space="preserve">Le système multijoueur </w:t>
-      </w:r>
-      <w:proofErr w:type="spellStart"/>
-      <w:r>
-        <w:rPr>
-          <w:rFonts w:cs="Times New Roman"/>
-          <w:sz w:val="24"/>
-        </w:rPr>
-        <w:t>pvp</w:t>
-      </w:r>
-      <w:proofErr w:type="spellEnd"/>
+        <w:t>Le système multijoueur pvp</w:t>
+      </w:r>
     </w:p>
     <w:p>
       <w:pPr>
@@ -796,17 +698,8 @@
           <w:rFonts w:cs="Times New Roman"/>
           <w:sz w:val="24"/>
         </w:rPr>
-        <w:t xml:space="preserve">Plusieurs </w:t>
-      </w:r>
-      <w:proofErr w:type="spellStart"/>
-      <w:r>
-        <w:rPr>
-          <w:rFonts w:cs="Times New Roman"/>
-          <w:sz w:val="24"/>
-        </w:rPr>
-        <w:t>powerups</w:t>
-      </w:r>
-      <w:proofErr w:type="spellEnd"/>
+        <w:t>Plusieurs powerups</w:t>
+      </w:r>
     </w:p>
     <w:p>
       <w:pPr>
@@ -940,23 +833,7 @@
           <w:rFonts w:cs="Times New Roman"/>
           <w:sz w:val="24"/>
         </w:rPr>
-        <w:t xml:space="preserve">Il y a des </w:t>
-      </w:r>
-      <w:proofErr w:type="spellStart"/>
-      <w:r>
-        <w:rPr>
-          <w:rFonts w:cs="Times New Roman"/>
-          <w:sz w:val="24"/>
-        </w:rPr>
-        <w:t>powerups</w:t>
-      </w:r>
-      <w:proofErr w:type="spellEnd"/>
-      <w:r>
-        <w:rPr>
-          <w:rFonts w:cs="Times New Roman"/>
-          <w:sz w:val="24"/>
-        </w:rPr>
-        <w:t xml:space="preserve">, comme un champignon de vie pour donner 1 </w:t>
+        <w:t xml:space="preserve">Il y a des powerups, comme un champignon de vie pour donner 1 </w:t>
       </w:r>
       <w:r>
         <w:rPr>
@@ -1095,17 +972,8 @@
           <w:rFonts w:cs="Times New Roman"/>
           <w:sz w:val="24"/>
         </w:rPr>
-        <w:t xml:space="preserve">Multiple </w:t>
-      </w:r>
-      <w:proofErr w:type="spellStart"/>
-      <w:r>
-        <w:rPr>
-          <w:rFonts w:cs="Times New Roman"/>
-          <w:sz w:val="24"/>
-        </w:rPr>
-        <w:t>powerups</w:t>
-      </w:r>
-      <w:proofErr w:type="spellEnd"/>
+        <w:t>Multiple powerups</w:t>
+      </w:r>
     </w:p>
     <w:p>
       <w:pPr>
@@ -1145,110 +1013,14 @@
           <w:rFonts w:cs="Times New Roman"/>
           <w:sz w:val="24"/>
         </w:rPr>
-        <w:t xml:space="preserve">Romin : </w:t>
-      </w:r>
-      <w:proofErr w:type="spellStart"/>
-      <w:r>
-        <w:rPr>
-          <w:rFonts w:cs="Times New Roman"/>
-          <w:sz w:val="24"/>
-        </w:rPr>
-        <w:t>GameManager</w:t>
-      </w:r>
-      <w:proofErr w:type="spellEnd"/>
-      <w:r>
-        <w:rPr>
-          <w:rFonts w:cs="Times New Roman"/>
-          <w:sz w:val="24"/>
-        </w:rPr>
-        <w:t xml:space="preserve">(transfert de données, changement de scène), la scène de la </w:t>
-      </w:r>
-      <w:proofErr w:type="spellStart"/>
-      <w:r>
-        <w:rPr>
-          <w:rFonts w:cs="Times New Roman"/>
-          <w:sz w:val="24"/>
-        </w:rPr>
-        <w:t>HomeScene</w:t>
-      </w:r>
-      <w:proofErr w:type="spellEnd"/>
-      <w:r>
-        <w:rPr>
-          <w:rFonts w:cs="Times New Roman"/>
-          <w:sz w:val="24"/>
-        </w:rPr>
-        <w:t xml:space="preserve">, la scène de </w:t>
-      </w:r>
-      <w:proofErr w:type="spellStart"/>
-      <w:r>
-        <w:rPr>
-          <w:rFonts w:cs="Times New Roman"/>
-          <w:sz w:val="24"/>
-        </w:rPr>
-        <w:t>gameover</w:t>
-      </w:r>
-      <w:proofErr w:type="spellEnd"/>
-      <w:r>
-        <w:rPr>
-          <w:rFonts w:cs="Times New Roman"/>
-          <w:sz w:val="24"/>
-        </w:rPr>
-        <w:t xml:space="preserve">, le </w:t>
-      </w:r>
-      <w:proofErr w:type="spellStart"/>
-      <w:r>
-        <w:rPr>
-          <w:rFonts w:cs="Times New Roman"/>
-          <w:sz w:val="24"/>
-        </w:rPr>
-        <w:t>ui</w:t>
-      </w:r>
-      <w:proofErr w:type="spellEnd"/>
-      <w:r>
-        <w:rPr>
-          <w:rFonts w:cs="Times New Roman"/>
-          <w:sz w:val="24"/>
-        </w:rPr>
-        <w:t xml:space="preserve"> dans la scène de jeu, les sons et la fonctionnalité des murs infini.</w:t>
-      </w:r>
-      <w:r>
-        <w:rPr>
-          <w:rFonts w:cs="Times New Roman"/>
-          <w:sz w:val="24"/>
-        </w:rPr>
-        <w:t xml:space="preserve"> </w:t>
-      </w:r>
-      <w:proofErr w:type="spellStart"/>
-      <w:r>
-        <w:rPr>
-          <w:rFonts w:cs="Times New Roman"/>
-          <w:sz w:val="24"/>
-        </w:rPr>
-        <w:t>GameSceneManager</w:t>
-      </w:r>
-      <w:proofErr w:type="spellEnd"/>
-      <w:r>
-        <w:rPr>
-          <w:rFonts w:cs="Times New Roman"/>
-          <w:sz w:val="24"/>
-        </w:rPr>
-        <w:t xml:space="preserve"> et </w:t>
-      </w:r>
-      <w:proofErr w:type="spellStart"/>
-      <w:r>
-        <w:rPr>
-          <w:rFonts w:cs="Times New Roman"/>
-          <w:sz w:val="24"/>
-        </w:rPr>
-        <w:t>GameOverSceneManager</w:t>
-      </w:r>
-      <w:proofErr w:type="spellEnd"/>
-      <w:r>
-        <w:rPr>
-          <w:rFonts w:cs="Times New Roman"/>
-          <w:sz w:val="24"/>
-        </w:rPr>
-        <w:t>.</w:t>
+        <w:t>Romin : GameManager(transfert de données, changement de scène), la scène de la HomeScene, la scène de gameover, le ui dans la scène de jeu, les sons et la fonctionnalité des murs infini.</w:t>
+      </w:r>
+      <w:r>
+        <w:rPr>
+          <w:rFonts w:cs="Times New Roman"/>
+          <w:sz w:val="24"/>
+        </w:rPr>
+        <w:t xml:space="preserve"> GameSceneManager et GameOverSceneManager.</w:t>
       </w:r>
       <w:r>
         <w:rPr>
@@ -1280,78 +1052,14 @@
           <w:rFonts w:cs="Times New Roman"/>
           <w:sz w:val="24"/>
         </w:rPr>
-        <w:t xml:space="preserve">Félix : Tout ce qui a rapport à la physique des personnages (les tirs, les « </w:t>
-      </w:r>
-      <w:proofErr w:type="spellStart"/>
-      <w:r>
-        <w:rPr>
-          <w:rFonts w:cs="Times New Roman"/>
-          <w:sz w:val="24"/>
-        </w:rPr>
-        <w:t>bump</w:t>
-      </w:r>
-      <w:proofErr w:type="spellEnd"/>
-      <w:r>
-        <w:rPr>
-          <w:rFonts w:cs="Times New Roman"/>
-          <w:sz w:val="24"/>
-        </w:rPr>
-        <w:t xml:space="preserve"> »), les </w:t>
-      </w:r>
-      <w:proofErr w:type="spellStart"/>
-      <w:r>
-        <w:rPr>
-          <w:rFonts w:cs="Times New Roman"/>
-          <w:sz w:val="24"/>
-        </w:rPr>
-        <w:t>powerups</w:t>
-      </w:r>
-      <w:proofErr w:type="spellEnd"/>
-      <w:r>
-        <w:rPr>
-          <w:rFonts w:cs="Times New Roman"/>
-          <w:sz w:val="24"/>
-        </w:rPr>
-        <w:t xml:space="preserve">, les contrôles avec la souris et le clavier. Les rebords qui font « </w:t>
-      </w:r>
-      <w:proofErr w:type="spellStart"/>
-      <w:r>
-        <w:rPr>
-          <w:rFonts w:cs="Times New Roman"/>
-          <w:sz w:val="24"/>
-        </w:rPr>
-        <w:t>bumper</w:t>
-      </w:r>
-      <w:proofErr w:type="spellEnd"/>
-      <w:r>
-        <w:rPr>
-          <w:rFonts w:cs="Times New Roman"/>
-          <w:sz w:val="24"/>
-        </w:rPr>
-        <w:t xml:space="preserve"> »</w:t>
-      </w:r>
-      <w:r>
-        <w:rPr>
-          <w:rFonts w:cs="Times New Roman"/>
-          <w:sz w:val="24"/>
-        </w:rPr>
-        <w:t xml:space="preserve">. Début de la fonctionnalité des </w:t>
-      </w:r>
-      <w:proofErr w:type="spellStart"/>
-      <w:r>
-        <w:rPr>
-          <w:rFonts w:cs="Times New Roman"/>
-          <w:sz w:val="24"/>
-        </w:rPr>
-        <w:t>platformes</w:t>
-      </w:r>
-      <w:proofErr w:type="spellEnd"/>
-      <w:r>
-        <w:rPr>
-          <w:rFonts w:cs="Times New Roman"/>
-          <w:sz w:val="24"/>
-        </w:rPr>
-        <w:t xml:space="preserve"> aléatoire.</w:t>
+        <w:t>Félix : Tout ce qui a rapport à la physique des personnages (les tirs, les « bump »), les powerups, les contrôles avec la souris et le clavier. Les rebords qui font « bumper »</w:t>
+      </w:r>
+      <w:r>
+        <w:rPr>
+          <w:rFonts w:cs="Times New Roman"/>
+          <w:sz w:val="24"/>
+        </w:rPr>
+        <w:t>. Début de la fonctionnalité des platformes aléatoire.</w:t>
       </w:r>
     </w:p>
     <w:p>
@@ -1383,39 +1091,7 @@
           <w:rFonts w:cs="Times New Roman"/>
           <w:sz w:val="24"/>
         </w:rPr>
-        <w:t xml:space="preserve">William : Refait la scène de jeu avec de meilleurs </w:t>
-      </w:r>
-      <w:proofErr w:type="spellStart"/>
-      <w:r>
-        <w:rPr>
-          <w:rFonts w:cs="Times New Roman"/>
-          <w:sz w:val="24"/>
-        </w:rPr>
-        <w:t>sprites</w:t>
-      </w:r>
-      <w:proofErr w:type="spellEnd"/>
-      <w:r>
-        <w:rPr>
-          <w:rFonts w:cs="Times New Roman"/>
-          <w:sz w:val="24"/>
-        </w:rPr>
-        <w:t xml:space="preserve">, l’animation des personnages, finir la génération des </w:t>
-      </w:r>
-      <w:proofErr w:type="spellStart"/>
-      <w:r>
-        <w:rPr>
-          <w:rFonts w:cs="Times New Roman"/>
-          <w:sz w:val="24"/>
-        </w:rPr>
-        <w:t>platformes</w:t>
-      </w:r>
-      <w:proofErr w:type="spellEnd"/>
-      <w:r>
-        <w:rPr>
-          <w:rFonts w:cs="Times New Roman"/>
-          <w:sz w:val="24"/>
-        </w:rPr>
-        <w:t xml:space="preserve"> aléatoire.</w:t>
+        <w:t>William : Refait la scène de jeu avec de meilleurs sprites, l’animation des personnages, finir la génération des platformes aléatoire.</w:t>
       </w:r>
       <w:r>
         <w:rPr>
@@ -2569,6 +2245,7 @@
   <w:style w:type="character" w:default="1" w:styleId="Policepardfaut">
     <w:name w:val="Default Paragraph Font"/>
     <w:uiPriority w:val="1"/>
+    <w:semiHidden/>
     <w:unhideWhenUsed/>
   </w:style>
   <w:style w:type="table" w:default="1" w:styleId="TableauNormal">
@@ -2981,12 +2658,11 @@
 </file>
 
 <file path=customXml/item1.xml><?xml version="1.0" encoding="utf-8"?>
-<?mso-contentType ?>
-<FormTemplates xmlns="http://schemas.microsoft.com/sharepoint/v3/contenttype/forms">
-  <Display>DocumentLibraryForm</Display>
-  <Edit>DocumentLibraryForm</Edit>
-  <New>DocumentLibraryForm</New>
-</FormTemplates>
+<p:properties xmlns:p="http://schemas.microsoft.com/office/2006/metadata/properties" xmlns:xsi="http://www.w3.org/2001/XMLSchema-instance" xmlns:pc="http://schemas.microsoft.com/office/infopath/2007/PartnerControls">
+  <documentManagement>
+    <_activity xmlns="f2b078a6-a990-4b98-9134-36dbb51d4076" xsi:nil="true"/>
+  </documentManagement>
+</p:properties>
 </file>
 
 <file path=customXml/item2.xml><?xml version="1.0" encoding="utf-8"?>
@@ -3213,17 +2889,20 @@
 </file>
 
 <file path=customXml/item3.xml><?xml version="1.0" encoding="utf-8"?>
-<p:properties xmlns:p="http://schemas.microsoft.com/office/2006/metadata/properties" xmlns:xsi="http://www.w3.org/2001/XMLSchema-instance" xmlns:pc="http://schemas.microsoft.com/office/infopath/2007/PartnerControls">
-  <documentManagement>
-    <_activity xmlns="f2b078a6-a990-4b98-9134-36dbb51d4076" xsi:nil="true"/>
-  </documentManagement>
-</p:properties>
+<?mso-contentType ?>
+<FormTemplates xmlns="http://schemas.microsoft.com/sharepoint/v3/contenttype/forms">
+  <Display>DocumentLibraryForm</Display>
+  <Edit>DocumentLibraryForm</Edit>
+  <New>DocumentLibraryForm</New>
+</FormTemplates>
 </file>
 
 <file path=customXml/itemProps1.xml><?xml version="1.0" encoding="utf-8"?>
-<ds:datastoreItem xmlns:ds="http://schemas.openxmlformats.org/officeDocument/2006/customXml" ds:itemID="{CAA38DBC-3AC7-4316-93C6-C9F9C3D909CC}">
+<ds:datastoreItem xmlns:ds="http://schemas.openxmlformats.org/officeDocument/2006/customXml" ds:itemID="{975353DD-6735-4A1C-BB81-113EE3344995}">
   <ds:schemaRefs>
-    <ds:schemaRef ds:uri="http://schemas.microsoft.com/sharepoint/v3/contenttype/forms"/>
+    <ds:schemaRef ds:uri="http://schemas.microsoft.com/office/2006/metadata/properties"/>
+    <ds:schemaRef ds:uri="http://schemas.microsoft.com/office/infopath/2007/PartnerControls"/>
+    <ds:schemaRef ds:uri="f2b078a6-a990-4b98-9134-36dbb51d4076"/>
   </ds:schemaRefs>
 </ds:datastoreItem>
 </file>
@@ -3248,11 +2927,9 @@
 </file>
 
 <file path=customXml/itemProps3.xml><?xml version="1.0" encoding="utf-8"?>
-<ds:datastoreItem xmlns:ds="http://schemas.openxmlformats.org/officeDocument/2006/customXml" ds:itemID="{975353DD-6735-4A1C-BB81-113EE3344995}">
+<ds:datastoreItem xmlns:ds="http://schemas.openxmlformats.org/officeDocument/2006/customXml" ds:itemID="{CAA38DBC-3AC7-4316-93C6-C9F9C3D909CC}">
   <ds:schemaRefs>
-    <ds:schemaRef ds:uri="http://schemas.microsoft.com/office/2006/metadata/properties"/>
-    <ds:schemaRef ds:uri="http://schemas.microsoft.com/office/infopath/2007/PartnerControls"/>
-    <ds:schemaRef ds:uri="f2b078a6-a990-4b98-9134-36dbb51d4076"/>
+    <ds:schemaRef ds:uri="http://schemas.microsoft.com/sharepoint/v3/contenttype/forms"/>
   </ds:schemaRefs>
 </ds:datastoreItem>
 </file>
</xml_diff>

<commit_message>
Ajout lien document remise
</commit_message>
<xml_diff>
--- a/NotreDocumentDeRemise.docx
+++ b/NotreDocumentDeRemise.docx
@@ -506,6 +506,29 @@
           <w:rFonts w:cs="Times New Roman"/>
           <w:sz w:val="24"/>
         </w:rPr>
+        <w:t xml:space="preserve"> commencé lorsqu’on a recommencé à jouer à </w:t>
+      </w:r>
+      <w:proofErr w:type="spellStart"/>
+      <w:r>
+        <w:rPr>
+          <w:rFonts w:cs="Times New Roman"/>
+          <w:sz w:val="24"/>
+        </w:rPr>
+        <w:t>I</w:t>
+      </w:r>
+      <w:r>
+        <w:rPr>
+          <w:rFonts w:cs="Times New Roman"/>
+          <w:sz w:val="24"/>
+        </w:rPr>
+        <w:t>cy</w:t>
+      </w:r>
+      <w:proofErr w:type="spellEnd"/>
+      <w:r>
+        <w:rPr>
+          <w:rFonts w:cs="Times New Roman"/>
+          <w:sz w:val="24"/>
+        </w:rPr>
         <w:t xml:space="preserve"> </w:t>
       </w:r>
       <w:proofErr w:type="spellStart"/>
@@ -514,7 +537,7 @@
           <w:rFonts w:cs="Times New Roman"/>
           <w:sz w:val="24"/>
         </w:rPr>
-        <w:t>commencé</w:t>
+        <w:t>tower</w:t>
       </w:r>
       <w:proofErr w:type="spellEnd"/>
       <w:r>
@@ -522,62 +545,7 @@
           <w:rFonts w:cs="Times New Roman"/>
           <w:sz w:val="24"/>
         </w:rPr>
-        <w:t xml:space="preserve"> lorsqu’on a recommencé à jouer à </w:t>
-      </w:r>
-      <w:proofErr w:type="spellStart"/>
-      <w:r>
-        <w:rPr>
-          <w:rFonts w:cs="Times New Roman"/>
-          <w:sz w:val="24"/>
-        </w:rPr>
-        <w:t>I</w:t>
-      </w:r>
-      <w:r>
-        <w:rPr>
-          <w:rFonts w:cs="Times New Roman"/>
-          <w:sz w:val="24"/>
-        </w:rPr>
-        <w:t>cy</w:t>
-      </w:r>
-      <w:proofErr w:type="spellEnd"/>
-      <w:r>
-        <w:rPr>
-          <w:rFonts w:cs="Times New Roman"/>
-          <w:sz w:val="24"/>
-        </w:rPr>
-        <w:t xml:space="preserve"> </w:t>
-      </w:r>
-      <w:proofErr w:type="spellStart"/>
-      <w:r>
-        <w:rPr>
-          <w:rFonts w:cs="Times New Roman"/>
-          <w:sz w:val="24"/>
-        </w:rPr>
-        <w:t>tower</w:t>
-      </w:r>
-      <w:proofErr w:type="spellEnd"/>
-      <w:r>
-        <w:rPr>
-          <w:rFonts w:cs="Times New Roman"/>
-          <w:sz w:val="24"/>
-        </w:rPr>
-        <w:t xml:space="preserve">. </w:t>
-      </w:r>
-      <w:proofErr w:type="gramStart"/>
-      <w:r>
-        <w:rPr>
-          <w:rFonts w:cs="Times New Roman"/>
-          <w:sz w:val="24"/>
-        </w:rPr>
-        <w:t>Le jeux</w:t>
-      </w:r>
-      <w:proofErr w:type="gramEnd"/>
-      <w:r>
-        <w:rPr>
-          <w:rFonts w:cs="Times New Roman"/>
-          <w:sz w:val="24"/>
-        </w:rPr>
-        <w:t xml:space="preserve"> est un jeu de notre enfance et nous voulions faire un jeux comme cela. Voici les points qu’on a ajouté qui vient de </w:t>
+        <w:t xml:space="preserve">. Le jeux est un jeu de notre enfance et nous voulions faire un jeux comme cela. Voici les points qu’on a ajouté qui vient de </w:t>
       </w:r>
       <w:proofErr w:type="spellStart"/>
       <w:r>
@@ -1081,14 +1049,6 @@
     </w:p>
     <w:p>
       <w:pPr>
-        <w:rPr>
-          <w:rFonts w:cs="Times New Roman"/>
-          <w:sz w:val="24"/>
-        </w:rPr>
-      </w:pPr>
-    </w:p>
-    <w:p>
-      <w:pPr>
         <w:pStyle w:val="Sansinterligne"/>
       </w:pPr>
       <w:r>
@@ -1198,15 +1158,23 @@
           <w:sz w:val="24"/>
         </w:rPr>
       </w:pPr>
-      <w:r>
-        <w:rPr>
-          <w:rFonts w:cs="Times New Roman"/>
-          <w:sz w:val="24"/>
-        </w:rPr>
-        <w:t xml:space="preserve">Romin : </w:t>
-      </w:r>
       <w:proofErr w:type="spellStart"/>
-      <w:proofErr w:type="gramStart"/>
+      <w:r>
+        <w:rPr>
+          <w:rFonts w:cs="Times New Roman"/>
+          <w:sz w:val="24"/>
+        </w:rPr>
+        <w:t>Romin</w:t>
+      </w:r>
+      <w:proofErr w:type="spellEnd"/>
+      <w:r>
+        <w:rPr>
+          <w:rFonts w:cs="Times New Roman"/>
+          <w:sz w:val="24"/>
+        </w:rPr>
+        <w:t xml:space="preserve"> : </w:t>
+      </w:r>
+      <w:proofErr w:type="spellStart"/>
       <w:r>
         <w:rPr>
           <w:rFonts w:cs="Times New Roman"/>
@@ -1220,15 +1188,7 @@
           <w:rFonts w:cs="Times New Roman"/>
           <w:sz w:val="24"/>
         </w:rPr>
-        <w:t>(</w:t>
-      </w:r>
-      <w:proofErr w:type="gramEnd"/>
-      <w:r>
-        <w:rPr>
-          <w:rFonts w:cs="Times New Roman"/>
-          <w:sz w:val="24"/>
-        </w:rPr>
-        <w:t xml:space="preserve">transfert de données, changement de scène), la scène de la </w:t>
+        <w:t xml:space="preserve">(transfert de données, changement de scène), la scène de la </w:t>
       </w:r>
       <w:proofErr w:type="spellStart"/>
       <w:r>
@@ -1708,7 +1668,6 @@
     <w:p>
       <w:pPr>
         <w:spacing w:after="0" w:line="240" w:lineRule="auto"/>
-        <w:ind w:left="360"/>
         <w:rPr>
           <w:rFonts w:cs="Times New Roman"/>
           <w:sz w:val="24"/>
@@ -1723,6 +1682,26 @@
           <w:sz w:val="24"/>
         </w:rPr>
       </w:pPr>
+      <w:r>
+        <w:rPr>
+          <w:rStyle w:val="Titre1Car"/>
+        </w:rPr>
+        <w:t>Rétrospective de notre projet</w:t>
+      </w:r>
+      <w:r>
+        <w:rPr>
+          <w:rFonts w:cs="Times New Roman"/>
+          <w:sz w:val="24"/>
+        </w:rPr>
+        <w:t xml:space="preserve"> : </w:t>
+      </w:r>
+      <w:r>
+        <w:rPr>
+          <w:rFonts w:cs="Times New Roman"/>
+          <w:sz w:val="24"/>
+        </w:rPr>
+        <w:t xml:space="preserve"> </w:t>
+      </w:r>
     </w:p>
     <w:p>
       <w:pPr>
@@ -1732,6 +1711,48 @@
           <w:sz w:val="24"/>
         </w:rPr>
       </w:pPr>
+      <w:r>
+        <w:rPr>
+          <w:rFonts w:cs="Times New Roman"/>
+          <w:sz w:val="24"/>
+        </w:rPr>
+        <w:t xml:space="preserve">Notre projet a été difficile à commencer, car nous ne savions pas vraiment comment on allait faire les platforms. On a pris beaucoup de temps à faire la physique du jeu (surtout Félix) et à choisir la scène qu’on voulait. Vers </w:t>
+      </w:r>
+      <w:r>
+        <w:rPr>
+          <w:rFonts w:cs="Times New Roman"/>
+          <w:sz w:val="24"/>
+        </w:rPr>
+        <w:t>la dernière minute</w:t>
+      </w:r>
+      <w:r>
+        <w:rPr>
+          <w:rFonts w:cs="Times New Roman"/>
+          <w:sz w:val="24"/>
+        </w:rPr>
+        <w:t>, on a dû changer complètement la scène de jeu, car elle n’était pas propre</w:t>
+      </w:r>
+      <w:r>
+        <w:rPr>
+          <w:rFonts w:cs="Times New Roman"/>
+          <w:sz w:val="24"/>
+        </w:rPr>
+        <w:t>, donc cela nous a fait perdre du temps (c’était mieux de le faire). Une difficulté a été qu’on</w:t>
+      </w:r>
+      <w:r>
+        <w:rPr>
+          <w:rFonts w:cs="Times New Roman"/>
+          <w:sz w:val="24"/>
+        </w:rPr>
+        <w:t xml:space="preserve"> </w:t>
+      </w:r>
+      <w:r>
+        <w:rPr>
+          <w:rFonts w:cs="Times New Roman"/>
+          <w:sz w:val="24"/>
+        </w:rPr>
+        <w:t>n’était jamais sûr des assets, donc on en à utiliser beaucoup. Sinon c’était très intéressant comme projet</w:t>
+      </w:r>
     </w:p>
     <w:p>
       <w:pPr>
@@ -1741,26 +1762,34 @@
           <w:sz w:val="24"/>
         </w:rPr>
       </w:pPr>
-      <w:r>
+    </w:p>
+    <w:p>
+      <w:pPr>
+        <w:spacing w:after="0" w:line="240" w:lineRule="auto"/>
         <w:rPr>
           <w:rStyle w:val="Titre1Car"/>
-        </w:rPr>
-        <w:t>Rétrospective de notre projet</w:t>
-      </w:r>
-      <w:r>
-        <w:rPr>
-          <w:rFonts w:cs="Times New Roman"/>
-          <w:sz w:val="24"/>
-        </w:rPr>
-        <w:t xml:space="preserve"> : </w:t>
-      </w:r>
-      <w:r>
-        <w:rPr>
-          <w:rFonts w:cs="Times New Roman"/>
-          <w:sz w:val="24"/>
-        </w:rPr>
-        <w:t xml:space="preserve"> </w:t>
-      </w:r>
+          <w:color w:val="auto"/>
+          <w:sz w:val="24"/>
+          <w:szCs w:val="24"/>
+        </w:rPr>
+      </w:pPr>
+      <w:r>
+        <w:rPr>
+          <w:rStyle w:val="Titre1Car"/>
+        </w:rPr>
+        <w:t xml:space="preserve">Lien du GitHub : </w:t>
+      </w:r>
+      <w:hyperlink r:id="rId14" w:history="1">
+        <w:r>
+          <w:rPr>
+            <w:rStyle w:val="Lienhypertexte"/>
+            <w:rFonts w:asciiTheme="majorHAnsi" w:eastAsiaTheme="majorEastAsia" w:hAnsiTheme="majorHAnsi" w:cstheme="majorBidi"/>
+            <w:sz w:val="24"/>
+            <w:szCs w:val="24"/>
+          </w:rPr>
+          <w:t>https://github.com/VillyGH/TP3JeuxVideo</w:t>
+        </w:r>
+      </w:hyperlink>
     </w:p>
     <w:p>
       <w:pPr>
@@ -1772,45 +1801,9 @@
       </w:pPr>
       <w:r>
         <w:rPr>
-          <w:rFonts w:cs="Times New Roman"/>
-          <w:sz w:val="24"/>
-        </w:rPr>
-        <w:t xml:space="preserve">Notre projet a été difficile à commencer, car nous ne savions pas vraiment comment on allait faire les platforms. On a pris beaucoup de temps à faire la physique du jeu (surtout Félix) et à choisir la scène qu’on voulait. Vers </w:t>
-      </w:r>
-      <w:r>
-        <w:rPr>
-          <w:rFonts w:cs="Times New Roman"/>
-          <w:sz w:val="24"/>
-        </w:rPr>
-        <w:t>la dernière minute</w:t>
-      </w:r>
-      <w:r>
-        <w:rPr>
-          <w:rFonts w:cs="Times New Roman"/>
-          <w:sz w:val="24"/>
-        </w:rPr>
-        <w:t>, on a dû changer complètement la scène de jeu, car elle n’était pas propre</w:t>
-      </w:r>
-      <w:r>
-        <w:rPr>
-          <w:rFonts w:cs="Times New Roman"/>
-          <w:sz w:val="24"/>
-        </w:rPr>
-        <w:t>, donc cela nous a fait perdre du temps (c’était mieux de le faire). Une difficulté a été qu’on</w:t>
-      </w:r>
-      <w:r>
-        <w:rPr>
-          <w:rFonts w:cs="Times New Roman"/>
-          <w:sz w:val="24"/>
-        </w:rPr>
-        <w:t xml:space="preserve"> </w:t>
-      </w:r>
-      <w:r>
-        <w:rPr>
-          <w:rFonts w:cs="Times New Roman"/>
-          <w:sz w:val="24"/>
-        </w:rPr>
-        <w:t>n’était jamais sûr des assets, donc on en à utiliser beaucoup. Sinon c’était très intéressant comme projet</w:t>
+          <w:rStyle w:val="Titre1Car"/>
+        </w:rPr>
+        <w:tab/>
       </w:r>
     </w:p>
     <w:p>
@@ -3106,20 +3099,20 @@
 </file>
 
 <file path=customXml/item1.xml><?xml version="1.0" encoding="utf-8"?>
+<p:properties xmlns:p="http://schemas.microsoft.com/office/2006/metadata/properties" xmlns:xsi="http://www.w3.org/2001/XMLSchema-instance" xmlns:pc="http://schemas.microsoft.com/office/infopath/2007/PartnerControls">
+  <documentManagement>
+    <_activity xmlns="f2b078a6-a990-4b98-9134-36dbb51d4076" xsi:nil="true"/>
+  </documentManagement>
+</p:properties>
+</file>
+
+<file path=customXml/item2.xml><?xml version="1.0" encoding="utf-8"?>
 <?mso-contentType ?>
 <FormTemplates xmlns="http://schemas.microsoft.com/sharepoint/v3/contenttype/forms">
   <Display>DocumentLibraryForm</Display>
   <Edit>DocumentLibraryForm</Edit>
   <New>DocumentLibraryForm</New>
 </FormTemplates>
-</file>
-
-<file path=customXml/item2.xml><?xml version="1.0" encoding="utf-8"?>
-<p:properties xmlns:p="http://schemas.microsoft.com/office/2006/metadata/properties" xmlns:xsi="http://www.w3.org/2001/XMLSchema-instance" xmlns:pc="http://schemas.microsoft.com/office/infopath/2007/PartnerControls">
-  <documentManagement>
-    <_activity xmlns="f2b078a6-a990-4b98-9134-36dbb51d4076" xsi:nil="true"/>
-  </documentManagement>
-</p:properties>
 </file>
 
 <file path=customXml/item3.xml><?xml version="1.0" encoding="utf-8"?>
@@ -3346,19 +3339,19 @@
 </file>
 
 <file path=customXml/itemProps1.xml><?xml version="1.0" encoding="utf-8"?>
-<ds:datastoreItem xmlns:ds="http://schemas.openxmlformats.org/officeDocument/2006/customXml" ds:itemID="{CAA38DBC-3AC7-4316-93C6-C9F9C3D909CC}">
+<ds:datastoreItem xmlns:ds="http://schemas.openxmlformats.org/officeDocument/2006/customXml" ds:itemID="{975353DD-6735-4A1C-BB81-113EE3344995}">
   <ds:schemaRefs>
-    <ds:schemaRef ds:uri="http://schemas.microsoft.com/sharepoint/v3/contenttype/forms"/>
+    <ds:schemaRef ds:uri="http://schemas.microsoft.com/office/2006/metadata/properties"/>
+    <ds:schemaRef ds:uri="http://schemas.microsoft.com/office/infopath/2007/PartnerControls"/>
+    <ds:schemaRef ds:uri="f2b078a6-a990-4b98-9134-36dbb51d4076"/>
   </ds:schemaRefs>
 </ds:datastoreItem>
 </file>
 
 <file path=customXml/itemProps2.xml><?xml version="1.0" encoding="utf-8"?>
-<ds:datastoreItem xmlns:ds="http://schemas.openxmlformats.org/officeDocument/2006/customXml" ds:itemID="{975353DD-6735-4A1C-BB81-113EE3344995}">
+<ds:datastoreItem xmlns:ds="http://schemas.openxmlformats.org/officeDocument/2006/customXml" ds:itemID="{CAA38DBC-3AC7-4316-93C6-C9F9C3D909CC}">
   <ds:schemaRefs>
-    <ds:schemaRef ds:uri="http://schemas.microsoft.com/office/2006/metadata/properties"/>
-    <ds:schemaRef ds:uri="http://schemas.microsoft.com/office/infopath/2007/PartnerControls"/>
-    <ds:schemaRef ds:uri="f2b078a6-a990-4b98-9134-36dbb51d4076"/>
+    <ds:schemaRef ds:uri="http://schemas.microsoft.com/sharepoint/v3/contenttype/forms"/>
   </ds:schemaRefs>
 </ds:datastoreItem>
 </file>

</xml_diff>